<commit_message>
Novos conteúdos da semana
</commit_message>
<xml_diff>
--- a/BandTec 2020/Banco de Dados/Sprint 3/Continuada 03/Nicolas-AC3 (att2).docx
+++ b/BandTec 2020/Banco de Dados/Sprint 3/Continuada 03/Nicolas-AC3 (att2).docx
@@ -1,6 +1,6 @@
 
 <file path=word/document.xml><?xml version="1.0" encoding="utf-8"?>
-<w:document xmlns:wpc="http://schemas.microsoft.com/office/word/2010/wordprocessingCanvas" xmlns:cx="http://schemas.microsoft.com/office/drawing/2014/chartex" xmlns:cx1="http://schemas.microsoft.com/office/drawing/2015/9/8/chartex" xmlns:cx2="http://schemas.microsoft.com/office/drawing/2015/10/21/chartex" xmlns:cx3="http://schemas.microsoft.com/office/drawing/2016/5/9/chartex" xmlns:cx4="http://schemas.microsoft.com/office/drawing/2016/5/10/chartex" xmlns:cx5="http://schemas.microsoft.com/office/drawing/2016/5/11/chartex" xmlns:cx6="http://schemas.microsoft.com/office/drawing/2016/5/12/chartex" xmlns:cx7="http://schemas.microsoft.com/office/drawing/2016/5/13/chartex" xmlns:cx8="http://schemas.microsoft.com/office/drawing/2016/5/14/chartex" xmlns:mc="http://schemas.openxmlformats.org/markup-compatibility/2006" xmlns:aink="http://schemas.microsoft.com/office/drawing/2016/ink" xmlns:am3d="http://schemas.microsoft.com/office/drawing/2017/model3d" xmlns:o="urn:schemas-microsoft-com:office:office" xmlns:r="http://schemas.openxmlformats.org/officeDocument/2006/relationships" xmlns:m="http://schemas.openxmlformats.org/officeDocument/2006/math" xmlns:v="urn:schemas-microsoft-com:vml" xmlns:wp14="http://schemas.microsoft.com/office/word/2010/wordprocessingDrawing" xmlns:wp="http://schemas.openxmlformats.org/drawingml/2006/wordprocessingDrawing" xmlns:w10="urn:schemas-microsoft-com:office:word" xmlns:w="http://schemas.openxmlformats.org/wordprocessingml/2006/main" xmlns:w14="http://schemas.microsoft.com/office/word/2010/wordml" xmlns:w15="http://schemas.microsoft.com/office/word/2012/wordml" xmlns:w16cid="http://schemas.microsoft.com/office/word/2016/wordml/cid" xmlns:w16se="http://schemas.microsoft.com/office/word/2015/wordml/symex" xmlns:wpg="http://schemas.microsoft.com/office/word/2010/wordprocessingGroup" xmlns:wpi="http://schemas.microsoft.com/office/word/2010/wordprocessingInk" xmlns:wne="http://schemas.microsoft.com/office/word/2006/wordml" xmlns:wps="http://schemas.microsoft.com/office/word/2010/wordprocessingShape" xmlns:a="http://schemas.openxmlformats.org/drawingml/2006/main" xmlns:pic="http://schemas.openxmlformats.org/drawingml/2006/picture" xmlns:a14="http://schemas.microsoft.com/office/drawing/2010/main" mc:Ignorable="w14 w15 w16se w16cid wp14">
+<w:document xmlns:wpc="http://schemas.microsoft.com/office/word/2010/wordprocessingCanvas" xmlns:cx="http://schemas.microsoft.com/office/drawing/2014/chartex" xmlns:cx1="http://schemas.microsoft.com/office/drawing/2015/9/8/chartex" xmlns:cx2="http://schemas.microsoft.com/office/drawing/2015/10/21/chartex" xmlns:cx3="http://schemas.microsoft.com/office/drawing/2016/5/9/chartex" xmlns:cx4="http://schemas.microsoft.com/office/drawing/2016/5/10/chartex" xmlns:cx5="http://schemas.microsoft.com/office/drawing/2016/5/11/chartex" xmlns:cx6="http://schemas.microsoft.com/office/drawing/2016/5/12/chartex" xmlns:cx7="http://schemas.microsoft.com/office/drawing/2016/5/13/chartex" xmlns:cx8="http://schemas.microsoft.com/office/drawing/2016/5/14/chartex" xmlns:mc="http://schemas.openxmlformats.org/markup-compatibility/2006" xmlns:aink="http://schemas.microsoft.com/office/drawing/2016/ink" xmlns:am3d="http://schemas.microsoft.com/office/drawing/2017/model3d" xmlns:o="urn:schemas-microsoft-com:office:office" xmlns:r="http://schemas.openxmlformats.org/officeDocument/2006/relationships" xmlns:m="http://schemas.openxmlformats.org/officeDocument/2006/math" xmlns:v="urn:schemas-microsoft-com:vml" xmlns:wp14="http://schemas.microsoft.com/office/word/2010/wordprocessingDrawing" xmlns:wp="http://schemas.openxmlformats.org/drawingml/2006/wordprocessingDrawing" xmlns:w10="urn:schemas-microsoft-com:office:word" xmlns:w="http://schemas.openxmlformats.org/wordprocessingml/2006/main" xmlns:w14="http://schemas.microsoft.com/office/word/2010/wordml" xmlns:w15="http://schemas.microsoft.com/office/word/2012/wordml" xmlns:w16cid="http://schemas.microsoft.com/office/word/2016/wordml/cid" xmlns:w16se="http://schemas.microsoft.com/office/word/2015/wordml/symex" xmlns:wpg="http://schemas.microsoft.com/office/word/2010/wordprocessingGroup" xmlns:wpi="http://schemas.microsoft.com/office/word/2010/wordprocessingInk" xmlns:wne="http://schemas.microsoft.com/office/word/2006/wordml" xmlns:wps="http://schemas.microsoft.com/office/word/2010/wordprocessingShape" mc:Ignorable="w14 w15 w16se w16cid wp14">
   <w:body>
     <w:p/>
     <w:p>
@@ -109,6 +109,48 @@
       <w:pPr>
         <w:jc w:val="center"/>
         <w:rPr>
+          <w:b/>
+          <w:bCs/>
+          <w:i/>
+          <w:iCs/>
+          <w:sz w:val="36"/>
+          <w:szCs w:val="36"/>
+          <w:u w:val="single"/>
+        </w:rPr>
+      </w:pPr>
+    </w:p>
+    <w:p>
+      <w:pPr>
+        <w:jc w:val="center"/>
+        <w:rPr>
+          <w:b/>
+          <w:bCs/>
+          <w:i/>
+          <w:iCs/>
+          <w:sz w:val="36"/>
+          <w:szCs w:val="36"/>
+          <w:u w:val="single"/>
+        </w:rPr>
+      </w:pPr>
+    </w:p>
+    <w:p>
+      <w:pPr>
+        <w:jc w:val="center"/>
+        <w:rPr>
+          <w:b/>
+          <w:bCs/>
+          <w:i/>
+          <w:iCs/>
+          <w:sz w:val="36"/>
+          <w:szCs w:val="36"/>
+          <w:u w:val="single"/>
+        </w:rPr>
+      </w:pPr>
+    </w:p>
+    <w:p>
+      <w:pPr>
+        <w:jc w:val="center"/>
+        <w:rPr>
           <w:sz w:val="28"/>
           <w:szCs w:val="28"/>
         </w:rPr>
@@ -240,20 +282,20 @@
       <w:pPr>
         <w:jc w:val="center"/>
         <w:rPr>
-          <w:b w:val="1"/>
-          <w:bCs w:val="1"/>
-          <w:i w:val="1"/>
-          <w:iCs w:val="1"/>
+          <w:b/>
+          <w:bCs/>
+          <w:i/>
+          <w:iCs/>
           <w:sz w:val="28"/>
           <w:szCs w:val="28"/>
         </w:rPr>
       </w:pPr>
       <w:r>
         <w:rPr>
-          <w:b w:val="1"/>
-          <w:bCs w:val="1"/>
-          <w:i w:val="1"/>
-          <w:iCs w:val="1"/>
+          <w:b/>
+          <w:bCs/>
+          <w:i/>
+          <w:iCs/>
           <w:sz w:val="28"/>
           <w:szCs w:val="28"/>
         </w:rPr>
@@ -261,17 +303,15 @@
       </w:r>
       <w:r>
         <w:rPr>
-          <w:b w:val="1"/>
-          <w:bCs w:val="1"/>
-          <w:i w:val="1"/>
-          <w:iCs w:val="1"/>
+          <w:b/>
+          <w:bCs/>
+          <w:i/>
+          <w:iCs/>
           <w:sz w:val="28"/>
           <w:szCs w:val="28"/>
         </w:rPr>
         <w:t>eu criei o seguinte Banco de Dados:</w:t>
       </w:r>
-      <w:bookmarkStart w:name="_GoBack" w:id="0"/>
-      <w:bookmarkEnd w:id="0"/>
     </w:p>
     <w:p>
       <w:pPr>
@@ -373,136 +413,87 @@
     </w:p>
     <w:p>
       <w:pPr>
-        <w:jc w:val="center"/>
-        <w:rPr>
-          <w:sz w:val="28"/>
-          <w:szCs w:val="28"/>
-        </w:rPr>
-      </w:pPr>
-    </w:p>
-    <w:p>
-      <w:pPr>
-        <w:jc w:val="center"/>
-        <w:rPr>
-          <w:sz w:val="28"/>
-          <w:szCs w:val="28"/>
-        </w:rPr>
-      </w:pPr>
-    </w:p>
-    <w:p>
-      <w:pPr>
-        <w:jc w:val="center"/>
-        <w:rPr>
-          <w:sz w:val="28"/>
-          <w:szCs w:val="28"/>
-        </w:rPr>
-      </w:pPr>
-    </w:p>
-    <w:p>
-      <w:pPr>
-        <w:jc w:val="center"/>
-        <w:rPr>
-          <w:sz w:val="28"/>
-          <w:szCs w:val="28"/>
-        </w:rPr>
-      </w:pPr>
-    </w:p>
-    <w:p>
-      <w:pPr>
-        <w:jc w:val="center"/>
-        <w:rPr>
-          <w:sz w:val="28"/>
-          <w:szCs w:val="28"/>
-        </w:rPr>
-      </w:pPr>
-    </w:p>
-    <w:p>
-      <w:pPr>
-        <w:jc w:val="center"/>
-        <w:rPr>
-          <w:sz w:val="28"/>
-          <w:szCs w:val="28"/>
-        </w:rPr>
-      </w:pPr>
-    </w:p>
-    <w:p>
-      <w:pPr>
-        <w:jc w:val="center"/>
-        <w:rPr>
-          <w:sz w:val="28"/>
-          <w:szCs w:val="28"/>
-        </w:rPr>
-      </w:pPr>
-    </w:p>
-    <w:p>
-      <w:pPr>
-        <w:jc w:val="center"/>
-        <w:rPr>
-          <w:sz w:val="28"/>
-          <w:szCs w:val="28"/>
-        </w:rPr>
-      </w:pPr>
-    </w:p>
-    <w:p>
-      <w:pPr>
-        <w:jc w:val="center"/>
-        <w:rPr>
-          <w:sz w:val="28"/>
-          <w:szCs w:val="28"/>
-        </w:rPr>
-      </w:pPr>
-    </w:p>
-    <w:p>
-      <w:pPr>
-        <w:jc w:val="center"/>
-        <w:rPr>
-          <w:sz w:val="28"/>
-          <w:szCs w:val="28"/>
-        </w:rPr>
-      </w:pPr>
-    </w:p>
-    <w:p>
-      <w:pPr>
-        <w:jc w:val="center"/>
-        <w:rPr>
-          <w:sz w:val="28"/>
-          <w:szCs w:val="28"/>
-        </w:rPr>
-      </w:pPr>
-    </w:p>
-    <w:p>
-      <w:pPr>
-        <w:jc w:val="center"/>
-        <w:rPr>
-          <w:sz w:val="24"/>
-          <w:szCs w:val="24"/>
-        </w:rPr>
-      </w:pPr>
-    </w:p>
-    <w:p>
-      <w:pPr>
-        <w:jc w:val="center"/>
-        <w:rPr>
-          <w:b/>
-          <w:bCs/>
-          <w:i/>
-          <w:iCs/>
-          <w:sz w:val="24"/>
-          <w:szCs w:val="24"/>
-        </w:rPr>
-      </w:pPr>
-      <w:r>
-        <w:rPr>
-          <w:b/>
-          <w:bCs/>
-          <w:i/>
-          <w:iCs/>
-          <w:sz w:val="24"/>
-          <w:szCs w:val="24"/>
-        </w:rPr>
-        <w:t>Modelo Conceitual (</w:t>
-      </w:r>
-      <w:proofErr w:type="spellStart"/>
+        <w:rPr>
+          <w:sz w:val="24"/>
+          <w:szCs w:val="24"/>
+        </w:rPr>
+      </w:pPr>
+    </w:p>
+    <w:p>
+      <w:pPr>
+        <w:rPr>
+          <w:sz w:val="24"/>
+          <w:szCs w:val="24"/>
+        </w:rPr>
+      </w:pPr>
+    </w:p>
+    <w:p>
+      <w:pPr>
+        <w:rPr>
+          <w:sz w:val="24"/>
+          <w:szCs w:val="24"/>
+        </w:rPr>
+      </w:pPr>
+    </w:p>
+    <w:p>
+      <w:pPr>
+        <w:jc w:val="center"/>
+        <w:rPr>
+          <w:b/>
+          <w:bCs/>
+          <w:i/>
+          <w:iCs/>
+          <w:sz w:val="24"/>
+          <w:szCs w:val="24"/>
+        </w:rPr>
+      </w:pPr>
+      <w:r>
+        <w:rPr>
+          <w:b/>
+          <w:bCs/>
+          <w:i/>
+          <w:iCs/>
+          <w:sz w:val="24"/>
+          <w:szCs w:val="24"/>
+        </w:rPr>
+        <w:t xml:space="preserve">Modelo </w:t>
+      </w:r>
+      <w:proofErr w:type="gramStart"/>
+      <w:r>
+        <w:rPr>
+          <w:b/>
+          <w:bCs/>
+          <w:i/>
+          <w:iCs/>
+          <w:sz w:val="24"/>
+          <w:szCs w:val="24"/>
+        </w:rPr>
+        <w:t xml:space="preserve">Conceitual </w:t>
+      </w:r>
+      <w:r>
+        <w:rPr>
+          <w:b/>
+          <w:bCs/>
+          <w:i/>
+          <w:iCs/>
+          <w:sz w:val="24"/>
+          <w:szCs w:val="24"/>
+        </w:rPr>
+        <w:t xml:space="preserve"> </w:t>
+      </w:r>
+      <w:r>
+        <w:rPr>
+          <w:b/>
+          <w:bCs/>
+          <w:i/>
+          <w:iCs/>
+          <w:sz w:val="24"/>
+          <w:szCs w:val="24"/>
+        </w:rPr>
+        <w:t>(</w:t>
+      </w:r>
+      <w:proofErr w:type="spellStart"/>
+      <w:proofErr w:type="gramEnd"/>
       <w:r>
         <w:rPr>
           <w:b/>
@@ -549,24 +540,292 @@
         </w:rPr>
       </w:pPr>
       <w:r>
+        <w:rPr>
+          <w:noProof/>
+        </w:rPr>
         <w:drawing>
-          <wp:inline wp14:editId="578DDD14" wp14:anchorId="56BD745E">
-            <wp:extent cx="3004185" cy="5512433"/>
-            <wp:effectExtent l="0" t="0" r="5715" b="0"/>
-            <wp:docPr id="2" name="Imagem 2" title=""/>
+          <wp:inline distT="0" distB="0" distL="0" distR="0" wp14:anchorId="7DA7B0CD" wp14:editId="4EDE1217">
+            <wp:extent cx="5391150" cy="3467735"/>
+            <wp:effectExtent l="0" t="0" r="0" b="0"/>
+            <wp:docPr id="18" name="Imagem 18"/>
             <wp:cNvGraphicFramePr>
-              <a:graphicFrameLocks noChangeAspect="1"/>
+              <a:graphicFrameLocks xmlns:a="http://schemas.openxmlformats.org/drawingml/2006/main" noChangeAspect="1"/>
             </wp:cNvGraphicFramePr>
-            <a:graphic>
+            <a:graphic xmlns:a="http://schemas.openxmlformats.org/drawingml/2006/main">
               <a:graphicData uri="http://schemas.openxmlformats.org/drawingml/2006/picture">
-                <pic:pic>
+                <pic:pic xmlns:pic="http://schemas.openxmlformats.org/drawingml/2006/picture">
                   <pic:nvPicPr>
-                    <pic:cNvPr id="0" name="Imagem 2"/>
+                    <pic:cNvPr id="0" name="Picture 1"/>
+                    <pic:cNvPicPr>
+                      <a:picLocks noChangeAspect="1" noChangeArrowheads="1"/>
+                    </pic:cNvPicPr>
+                  </pic:nvPicPr>
+                  <pic:blipFill>
+                    <a:blip r:embed="rId4">
+                      <a:extLst>
+                        <a:ext uri="{28A0092B-C50C-407E-A947-70E740481C1C}">
+                          <a14:useLocalDpi xmlns:a14="http://schemas.microsoft.com/office/drawing/2010/main" val="0"/>
+                        </a:ext>
+                      </a:extLst>
+                    </a:blip>
+                    <a:srcRect/>
+                    <a:stretch>
+                      <a:fillRect/>
+                    </a:stretch>
+                  </pic:blipFill>
+                  <pic:spPr bwMode="auto">
+                    <a:xfrm>
+                      <a:off x="0" y="0"/>
+                      <a:ext cx="5391150" cy="3467735"/>
+                    </a:xfrm>
+                    <a:prstGeom prst="rect">
+                      <a:avLst/>
+                    </a:prstGeom>
+                    <a:noFill/>
+                    <a:ln>
+                      <a:noFill/>
+                    </a:ln>
+                  </pic:spPr>
+                </pic:pic>
+              </a:graphicData>
+            </a:graphic>
+          </wp:inline>
+        </w:drawing>
+      </w:r>
+    </w:p>
+    <w:p>
+      <w:pPr>
+        <w:jc w:val="center"/>
+        <w:rPr>
+          <w:sz w:val="24"/>
+          <w:szCs w:val="24"/>
+        </w:rPr>
+      </w:pPr>
+    </w:p>
+    <w:p>
+      <w:pPr>
+        <w:jc w:val="center"/>
+        <w:rPr>
+          <w:sz w:val="24"/>
+          <w:szCs w:val="24"/>
+        </w:rPr>
+      </w:pPr>
+    </w:p>
+    <w:p>
+      <w:pPr>
+        <w:jc w:val="center"/>
+        <w:rPr>
+          <w:b/>
+          <w:bCs/>
+          <w:sz w:val="24"/>
+          <w:szCs w:val="24"/>
+          <w:lang w:val="en-US"/>
+        </w:rPr>
+      </w:pPr>
+      <w:r>
+        <w:rPr>
+          <w:b/>
+          <w:bCs/>
+          <w:sz w:val="24"/>
+          <w:szCs w:val="24"/>
+          <w:lang w:val="en-US"/>
+        </w:rPr>
+        <w:t>--------</w:t>
+      </w:r>
+      <w:r>
+        <w:rPr>
+          <w:b/>
+          <w:bCs/>
+          <w:sz w:val="24"/>
+          <w:szCs w:val="24"/>
+          <w:lang w:val="en-US"/>
+        </w:rPr>
+        <w:t>-----------------------------------------------------------------------------------------------------------</w:t>
+      </w:r>
+    </w:p>
+    <w:p>
+      <w:pPr>
+        <w:jc w:val="center"/>
+        <w:rPr>
+          <w:sz w:val="24"/>
+          <w:szCs w:val="24"/>
+        </w:rPr>
+      </w:pPr>
+    </w:p>
+    <w:p>
+      <w:pPr>
+        <w:jc w:val="center"/>
+        <w:rPr>
+          <w:sz w:val="24"/>
+          <w:szCs w:val="24"/>
+        </w:rPr>
+      </w:pPr>
+    </w:p>
+    <w:p>
+      <w:pPr>
+        <w:jc w:val="center"/>
+        <w:rPr>
+          <w:sz w:val="24"/>
+          <w:szCs w:val="24"/>
+        </w:rPr>
+      </w:pPr>
+    </w:p>
+    <w:p>
+      <w:pPr>
+        <w:jc w:val="center"/>
+        <w:rPr>
+          <w:sz w:val="24"/>
+          <w:szCs w:val="24"/>
+        </w:rPr>
+      </w:pPr>
+    </w:p>
+    <w:p>
+      <w:pPr>
+        <w:rPr>
+          <w:sz w:val="24"/>
+          <w:szCs w:val="24"/>
+        </w:rPr>
+      </w:pPr>
+    </w:p>
+    <w:p>
+      <w:pPr>
+        <w:jc w:val="center"/>
+        <w:rPr>
+          <w:sz w:val="24"/>
+          <w:szCs w:val="24"/>
+        </w:rPr>
+      </w:pPr>
+    </w:p>
+    <w:p>
+      <w:pPr>
+        <w:jc w:val="center"/>
+        <w:rPr>
+          <w:sz w:val="24"/>
+          <w:szCs w:val="24"/>
+        </w:rPr>
+      </w:pPr>
+    </w:p>
+    <w:p>
+      <w:pPr>
+        <w:jc w:val="center"/>
+        <w:rPr>
+          <w:sz w:val="24"/>
+          <w:szCs w:val="24"/>
+        </w:rPr>
+      </w:pPr>
+    </w:p>
+    <w:p>
+      <w:pPr>
+        <w:jc w:val="center"/>
+        <w:rPr>
+          <w:sz w:val="24"/>
+          <w:szCs w:val="24"/>
+        </w:rPr>
+      </w:pPr>
+    </w:p>
+    <w:p>
+      <w:pPr>
+        <w:jc w:val="center"/>
+        <w:rPr>
+          <w:sz w:val="24"/>
+          <w:szCs w:val="24"/>
+        </w:rPr>
+      </w:pPr>
+    </w:p>
+    <w:p>
+      <w:pPr>
+        <w:jc w:val="center"/>
+        <w:rPr>
+          <w:sz w:val="24"/>
+          <w:szCs w:val="24"/>
+        </w:rPr>
+      </w:pPr>
+    </w:p>
+    <w:p>
+      <w:pPr>
+        <w:jc w:val="center"/>
+        <w:rPr>
+          <w:sz w:val="24"/>
+          <w:szCs w:val="24"/>
+        </w:rPr>
+      </w:pPr>
+    </w:p>
+    <w:p>
+      <w:pPr>
+        <w:jc w:val="center"/>
+        <w:rPr>
+          <w:sz w:val="24"/>
+          <w:szCs w:val="24"/>
+        </w:rPr>
+      </w:pPr>
+    </w:p>
+    <w:p>
+      <w:pPr>
+        <w:jc w:val="center"/>
+        <w:rPr>
+          <w:b/>
+          <w:bCs/>
+          <w:i/>
+          <w:iCs/>
+          <w:sz w:val="24"/>
+          <w:szCs w:val="24"/>
+        </w:rPr>
+      </w:pPr>
+      <w:r>
+        <w:rPr>
+          <w:b/>
+          <w:bCs/>
+          <w:i/>
+          <w:iCs/>
+          <w:sz w:val="24"/>
+          <w:szCs w:val="24"/>
+        </w:rPr>
+        <w:t>Modelo Lógico (MySQL Workbench)</w:t>
+      </w:r>
+    </w:p>
+    <w:p>
+      <w:pPr>
+        <w:jc w:val="center"/>
+        <w:rPr>
+          <w:b/>
+          <w:bCs/>
+          <w:i/>
+          <w:iCs/>
+          <w:sz w:val="24"/>
+          <w:szCs w:val="24"/>
+        </w:rPr>
+      </w:pPr>
+    </w:p>
+    <w:p>
+      <w:pPr>
+        <w:jc w:val="center"/>
+        <w:rPr>
+          <w:sz w:val="24"/>
+          <w:szCs w:val="24"/>
+        </w:rPr>
+      </w:pPr>
+      <w:r>
+        <w:rPr>
+          <w:noProof/>
+        </w:rPr>
+        <w:drawing>
+          <wp:inline distT="0" distB="0" distL="0" distR="0" wp14:anchorId="346693EE" wp14:editId="261F8D6B">
+            <wp:extent cx="5890956" cy="2683823"/>
+            <wp:effectExtent l="0" t="0" r="0" b="2540"/>
+            <wp:docPr id="3" name="Imagem 3"/>
+            <wp:cNvGraphicFramePr>
+              <a:graphicFrameLocks xmlns:a="http://schemas.openxmlformats.org/drawingml/2006/main" noChangeAspect="1"/>
+            </wp:cNvGraphicFramePr>
+            <a:graphic xmlns:a="http://schemas.openxmlformats.org/drawingml/2006/main">
+              <a:graphicData uri="http://schemas.openxmlformats.org/drawingml/2006/picture">
+                <pic:pic xmlns:pic="http://schemas.openxmlformats.org/drawingml/2006/picture">
+                  <pic:nvPicPr>
+                    <pic:cNvPr id="0" name="Imagem 3"/>
                     <pic:cNvPicPr/>
                   </pic:nvPicPr>
                   <pic:blipFill>
-                    <a:blip r:embed="R62648ad66b1b4d73">
-                      <a:extLst xmlns:a="http://schemas.openxmlformats.org/drawingml/2006/main">
+                    <a:blip r:embed="rId5">
+                      <a:extLst>
                         <a:ext uri="{28A0092B-C50C-407E-A947-70E740481C1C}">
                           <a14:useLocalDpi xmlns:a14="http://schemas.microsoft.com/office/drawing/2010/main" val="0"/>
                         </a:ext>
@@ -577,9 +836,9 @@
                     </a:stretch>
                   </pic:blipFill>
                   <pic:spPr>
-                    <a:xfrm rot="0" flipH="0" flipV="0">
+                    <a:xfrm>
                       <a:off x="0" y="0"/>
-                      <a:ext cx="3004185" cy="5512433"/>
+                      <a:ext cx="5898615" cy="2687312"/>
                     </a:xfrm>
                     <a:prstGeom prst="rect">
                       <a:avLst/>
@@ -596,6 +855,24 @@
       <w:pPr>
         <w:jc w:val="center"/>
         <w:rPr>
+          <w:sz w:val="24"/>
+          <w:szCs w:val="24"/>
+        </w:rPr>
+      </w:pPr>
+    </w:p>
+    <w:p>
+      <w:pPr>
+        <w:jc w:val="center"/>
+        <w:rPr>
+          <w:sz w:val="24"/>
+          <w:szCs w:val="24"/>
+        </w:rPr>
+      </w:pPr>
+    </w:p>
+    <w:p>
+      <w:pPr>
+        <w:jc w:val="center"/>
+        <w:rPr>
           <w:b/>
           <w:bCs/>
           <w:sz w:val="24"/>
@@ -628,89 +905,283 @@
       <w:pPr>
         <w:jc w:val="center"/>
         <w:rPr>
-          <w:sz w:val="24"/>
-          <w:szCs w:val="24"/>
-        </w:rPr>
-      </w:pPr>
-    </w:p>
-    <w:p>
-      <w:pPr>
-        <w:jc w:val="center"/>
-        <w:rPr>
-          <w:sz w:val="24"/>
-          <w:szCs w:val="24"/>
-        </w:rPr>
-      </w:pPr>
-    </w:p>
-    <w:p>
-      <w:pPr>
-        <w:jc w:val="center"/>
-        <w:rPr>
-          <w:sz w:val="24"/>
-          <w:szCs w:val="24"/>
-        </w:rPr>
-      </w:pPr>
-    </w:p>
-    <w:p>
-      <w:pPr>
-        <w:jc w:val="center"/>
-        <w:rPr>
-          <w:sz w:val="24"/>
-          <w:szCs w:val="24"/>
-        </w:rPr>
-      </w:pPr>
-    </w:p>
-    <w:p>
-      <w:pPr>
-        <w:jc w:val="center"/>
-        <w:rPr>
-          <w:b/>
-          <w:bCs/>
-          <w:i/>
-          <w:iCs/>
-          <w:sz w:val="24"/>
-          <w:szCs w:val="24"/>
-        </w:rPr>
-      </w:pPr>
-      <w:r>
-        <w:rPr>
-          <w:b/>
-          <w:bCs/>
-          <w:i/>
-          <w:iCs/>
-          <w:sz w:val="24"/>
-          <w:szCs w:val="24"/>
-        </w:rPr>
-        <w:t>Modelo Lógico (MySQL Workbench)</w:t>
-      </w:r>
-    </w:p>
-    <w:p>
-      <w:pPr>
-        <w:jc w:val="center"/>
-        <w:rPr>
-          <w:sz w:val="24"/>
-          <w:szCs w:val="24"/>
-        </w:rPr>
-      </w:pPr>
-      <w:r>
+          <w:b/>
+          <w:bCs/>
+          <w:i/>
+          <w:iCs/>
+          <w:sz w:val="24"/>
+          <w:szCs w:val="24"/>
+          <w:lang w:val="en-US"/>
+        </w:rPr>
+      </w:pPr>
+    </w:p>
+    <w:p>
+      <w:pPr>
+        <w:jc w:val="center"/>
+        <w:rPr>
+          <w:b/>
+          <w:bCs/>
+          <w:i/>
+          <w:iCs/>
+          <w:sz w:val="24"/>
+          <w:szCs w:val="24"/>
+          <w:lang w:val="en-US"/>
+        </w:rPr>
+      </w:pPr>
+    </w:p>
+    <w:p>
+      <w:pPr>
+        <w:jc w:val="center"/>
+        <w:rPr>
+          <w:b/>
+          <w:bCs/>
+          <w:i/>
+          <w:iCs/>
+          <w:sz w:val="24"/>
+          <w:szCs w:val="24"/>
+          <w:lang w:val="en-US"/>
+        </w:rPr>
+      </w:pPr>
+      <w:bookmarkStart w:id="0" w:name="_GoBack"/>
+      <w:bookmarkEnd w:id="0"/>
+    </w:p>
+    <w:p>
+      <w:pPr>
+        <w:jc w:val="center"/>
+        <w:rPr>
+          <w:b/>
+          <w:bCs/>
+          <w:i/>
+          <w:iCs/>
+          <w:sz w:val="24"/>
+          <w:szCs w:val="24"/>
+          <w:lang w:val="en-US"/>
+        </w:rPr>
+      </w:pPr>
+    </w:p>
+    <w:p>
+      <w:pPr>
+        <w:jc w:val="center"/>
+        <w:rPr>
+          <w:b/>
+          <w:bCs/>
+          <w:i/>
+          <w:iCs/>
+          <w:sz w:val="24"/>
+          <w:szCs w:val="24"/>
+          <w:lang w:val="en-US"/>
+        </w:rPr>
+      </w:pPr>
+    </w:p>
+    <w:p>
+      <w:pPr>
+        <w:jc w:val="center"/>
+        <w:rPr>
+          <w:b/>
+          <w:bCs/>
+          <w:i/>
+          <w:iCs/>
+          <w:sz w:val="24"/>
+          <w:szCs w:val="24"/>
+          <w:lang w:val="en-US"/>
+        </w:rPr>
+      </w:pPr>
+    </w:p>
+    <w:p>
+      <w:pPr>
+        <w:jc w:val="center"/>
+        <w:rPr>
+          <w:b/>
+          <w:bCs/>
+          <w:i/>
+          <w:iCs/>
+          <w:sz w:val="24"/>
+          <w:szCs w:val="24"/>
+          <w:lang w:val="en-US"/>
+        </w:rPr>
+      </w:pPr>
+    </w:p>
+    <w:p>
+      <w:pPr>
+        <w:jc w:val="center"/>
+        <w:rPr>
+          <w:b/>
+          <w:bCs/>
+          <w:i/>
+          <w:iCs/>
+          <w:sz w:val="24"/>
+          <w:szCs w:val="24"/>
+          <w:lang w:val="en-US"/>
+        </w:rPr>
+      </w:pPr>
+    </w:p>
+    <w:p>
+      <w:pPr>
+        <w:jc w:val="center"/>
+        <w:rPr>
+          <w:b/>
+          <w:bCs/>
+          <w:i/>
+          <w:iCs/>
+          <w:sz w:val="24"/>
+          <w:szCs w:val="24"/>
+          <w:lang w:val="en-US"/>
+        </w:rPr>
+      </w:pPr>
+    </w:p>
+    <w:p>
+      <w:pPr>
+        <w:jc w:val="center"/>
+        <w:rPr>
+          <w:b/>
+          <w:bCs/>
+          <w:i/>
+          <w:iCs/>
+          <w:sz w:val="24"/>
+          <w:szCs w:val="24"/>
+          <w:lang w:val="en-US"/>
+        </w:rPr>
+      </w:pPr>
+    </w:p>
+    <w:p>
+      <w:pPr>
+        <w:jc w:val="center"/>
+        <w:rPr>
+          <w:b/>
+          <w:bCs/>
+          <w:i/>
+          <w:iCs/>
+          <w:sz w:val="24"/>
+          <w:szCs w:val="24"/>
+          <w:lang w:val="en-US"/>
+        </w:rPr>
+      </w:pPr>
+    </w:p>
+    <w:p>
+      <w:pPr>
+        <w:jc w:val="center"/>
+        <w:rPr>
+          <w:b/>
+          <w:bCs/>
+          <w:i/>
+          <w:iCs/>
+          <w:sz w:val="24"/>
+          <w:szCs w:val="24"/>
+          <w:lang w:val="en-US"/>
+        </w:rPr>
+      </w:pPr>
+      <w:r>
+        <w:rPr>
+          <w:b/>
+          <w:bCs/>
+          <w:i/>
+          <w:iCs/>
+          <w:sz w:val="24"/>
+          <w:szCs w:val="24"/>
+          <w:lang w:val="en-US"/>
+        </w:rPr>
+        <w:t>Script MySQL Workbench</w:t>
+      </w:r>
+    </w:p>
+    <w:p>
+      <w:pPr>
+        <w:jc w:val="center"/>
+        <w:rPr>
+          <w:b/>
+          <w:bCs/>
+          <w:i/>
+          <w:iCs/>
+          <w:sz w:val="24"/>
+          <w:szCs w:val="24"/>
+          <w:lang w:val="en-US"/>
+        </w:rPr>
+      </w:pPr>
+    </w:p>
+    <w:p>
+      <w:pPr>
+        <w:jc w:val="center"/>
+        <w:rPr>
+          <w:i/>
+          <w:iCs/>
+          <w:sz w:val="24"/>
+          <w:szCs w:val="24"/>
+          <w:lang w:val="en-US"/>
+        </w:rPr>
+      </w:pPr>
+      <w:r>
+        <w:rPr>
+          <w:i/>
+          <w:iCs/>
+          <w:sz w:val="24"/>
+          <w:szCs w:val="24"/>
+          <w:lang w:val="en-US"/>
+        </w:rPr>
+        <w:t>create database ac03Nicolas;</w:t>
+      </w:r>
+    </w:p>
+    <w:p>
+      <w:pPr>
+        <w:jc w:val="center"/>
+        <w:rPr>
+          <w:i/>
+          <w:iCs/>
+          <w:sz w:val="24"/>
+          <w:szCs w:val="24"/>
+          <w:lang w:val="en-US"/>
+        </w:rPr>
+      </w:pPr>
+      <w:r>
+        <w:rPr>
+          <w:i/>
+          <w:iCs/>
+          <w:sz w:val="24"/>
+          <w:szCs w:val="24"/>
+          <w:lang w:val="en-US"/>
+        </w:rPr>
+        <w:t>use ac03Nicolas;</w:t>
+      </w:r>
+    </w:p>
+    <w:p>
+      <w:pPr>
+        <w:jc w:val="center"/>
+        <w:rPr>
+          <w:i/>
+          <w:iCs/>
+          <w:sz w:val="24"/>
+          <w:szCs w:val="24"/>
+        </w:rPr>
+      </w:pPr>
+    </w:p>
+    <w:p>
+      <w:pPr>
+        <w:jc w:val="center"/>
+        <w:rPr>
+          <w:sz w:val="24"/>
+          <w:szCs w:val="24"/>
+        </w:rPr>
+      </w:pPr>
+      <w:r>
+        <w:rPr>
+          <w:noProof/>
+        </w:rPr>
         <w:drawing>
-          <wp:inline wp14:editId="18EBB366" wp14:anchorId="346693EE">
-            <wp:extent cx="5011388" cy="4164803"/>
-            <wp:effectExtent l="0" t="0" r="0" b="7620"/>
-            <wp:docPr id="3" name="Imagem 3" title=""/>
+          <wp:inline distT="0" distB="0" distL="0" distR="0" wp14:anchorId="2FE7A044" wp14:editId="60229BDD">
+            <wp:extent cx="5866411" cy="2706559"/>
+            <wp:effectExtent l="0" t="0" r="1270" b="0"/>
+            <wp:docPr id="1" name="Imagem 1"/>
             <wp:cNvGraphicFramePr>
-              <a:graphicFrameLocks noChangeAspect="1"/>
+              <a:graphicFrameLocks xmlns:a="http://schemas.openxmlformats.org/drawingml/2006/main" noChangeAspect="1"/>
             </wp:cNvGraphicFramePr>
-            <a:graphic>
+            <a:graphic xmlns:a="http://schemas.openxmlformats.org/drawingml/2006/main">
               <a:graphicData uri="http://schemas.openxmlformats.org/drawingml/2006/picture">
-                <pic:pic>
+                <pic:pic xmlns:pic="http://schemas.openxmlformats.org/drawingml/2006/picture">
                   <pic:nvPicPr>
-                    <pic:cNvPr id="0" name="Imagem 3"/>
+                    <pic:cNvPr id="0" name="Imagem 1"/>
                     <pic:cNvPicPr/>
                   </pic:nvPicPr>
                   <pic:blipFill>
-                    <a:blip r:embed="R9013c1662b5446c4">
-                      <a:extLst xmlns:a="http://schemas.openxmlformats.org/drawingml/2006/main">
+                    <a:blip r:embed="rId6">
+                      <a:extLst>
                         <a:ext uri="{28A0092B-C50C-407E-A947-70E740481C1C}">
                           <a14:useLocalDpi xmlns:a14="http://schemas.microsoft.com/office/drawing/2010/main" val="0"/>
                         </a:ext>
@@ -721,345 +1192,7 @@
                     </a:stretch>
                   </pic:blipFill>
                   <pic:spPr>
-                    <a:xfrm rot="0" flipH="0" flipV="0">
-                      <a:off x="0" y="0"/>
-                      <a:ext cx="5011388" cy="4164803"/>
-                    </a:xfrm>
-                    <a:prstGeom prst="rect">
-                      <a:avLst/>
-                    </a:prstGeom>
-                  </pic:spPr>
-                </pic:pic>
-              </a:graphicData>
-            </a:graphic>
-          </wp:inline>
-        </w:drawing>
-      </w:r>
-    </w:p>
-    <w:p>
-      <w:pPr>
-        <w:jc w:val="center"/>
-        <w:rPr>
-          <w:sz w:val="24"/>
-          <w:szCs w:val="24"/>
-        </w:rPr>
-      </w:pPr>
-    </w:p>
-    <w:p>
-      <w:pPr>
-        <w:jc w:val="center"/>
-        <w:rPr>
-          <w:sz w:val="24"/>
-          <w:szCs w:val="24"/>
-        </w:rPr>
-      </w:pPr>
-    </w:p>
-    <w:p>
-      <w:pPr>
-        <w:jc w:val="center"/>
-        <w:rPr>
-          <w:b/>
-          <w:bCs/>
-          <w:sz w:val="24"/>
-          <w:szCs w:val="24"/>
-          <w:lang w:val="en-US"/>
-        </w:rPr>
-      </w:pPr>
-      <w:r>
-        <w:rPr>
-          <w:b/>
-          <w:bCs/>
-          <w:sz w:val="24"/>
-          <w:szCs w:val="24"/>
-          <w:lang w:val="en-US"/>
-        </w:rPr>
-        <w:t>--------</w:t>
-      </w:r>
-      <w:r>
-        <w:rPr>
-          <w:b/>
-          <w:bCs/>
-          <w:sz w:val="24"/>
-          <w:szCs w:val="24"/>
-          <w:lang w:val="en-US"/>
-        </w:rPr>
-        <w:t>-----------------------------------------------------------------------------------------------------------</w:t>
-      </w:r>
-    </w:p>
-    <w:p>
-      <w:pPr>
-        <w:jc w:val="center"/>
-        <w:rPr>
-          <w:b/>
-          <w:bCs/>
-          <w:i/>
-          <w:iCs/>
-          <w:sz w:val="24"/>
-          <w:szCs w:val="24"/>
-          <w:lang w:val="en-US"/>
-        </w:rPr>
-      </w:pPr>
-    </w:p>
-    <w:p>
-      <w:pPr>
-        <w:jc w:val="center"/>
-        <w:rPr>
-          <w:b/>
-          <w:bCs/>
-          <w:i/>
-          <w:iCs/>
-          <w:sz w:val="24"/>
-          <w:szCs w:val="24"/>
-          <w:lang w:val="en-US"/>
-        </w:rPr>
-      </w:pPr>
-    </w:p>
-    <w:p>
-      <w:pPr>
-        <w:jc w:val="center"/>
-        <w:rPr>
-          <w:b/>
-          <w:bCs/>
-          <w:i/>
-          <w:iCs/>
-          <w:sz w:val="24"/>
-          <w:szCs w:val="24"/>
-          <w:lang w:val="en-US"/>
-        </w:rPr>
-      </w:pPr>
-    </w:p>
-    <w:p>
-      <w:pPr>
-        <w:jc w:val="center"/>
-        <w:rPr>
-          <w:b/>
-          <w:bCs/>
-          <w:i/>
-          <w:iCs/>
-          <w:sz w:val="24"/>
-          <w:szCs w:val="24"/>
-          <w:lang w:val="en-US"/>
-        </w:rPr>
-      </w:pPr>
-    </w:p>
-    <w:p>
-      <w:pPr>
-        <w:jc w:val="center"/>
-        <w:rPr>
-          <w:b/>
-          <w:bCs/>
-          <w:i/>
-          <w:iCs/>
-          <w:sz w:val="24"/>
-          <w:szCs w:val="24"/>
-          <w:lang w:val="en-US"/>
-        </w:rPr>
-      </w:pPr>
-    </w:p>
-    <w:p>
-      <w:pPr>
-        <w:jc w:val="center"/>
-        <w:rPr>
-          <w:b/>
-          <w:bCs/>
-          <w:i/>
-          <w:iCs/>
-          <w:sz w:val="24"/>
-          <w:szCs w:val="24"/>
-          <w:lang w:val="en-US"/>
-        </w:rPr>
-      </w:pPr>
-    </w:p>
-    <w:p>
-      <w:pPr>
-        <w:jc w:val="center"/>
-        <w:rPr>
-          <w:b/>
-          <w:bCs/>
-          <w:i/>
-          <w:iCs/>
-          <w:sz w:val="24"/>
-          <w:szCs w:val="24"/>
-          <w:lang w:val="en-US"/>
-        </w:rPr>
-      </w:pPr>
-    </w:p>
-    <w:p>
-      <w:pPr>
-        <w:jc w:val="center"/>
-        <w:rPr>
-          <w:b/>
-          <w:bCs/>
-          <w:i/>
-          <w:iCs/>
-          <w:sz w:val="24"/>
-          <w:szCs w:val="24"/>
-          <w:lang w:val="en-US"/>
-        </w:rPr>
-      </w:pPr>
-    </w:p>
-    <w:p>
-      <w:pPr>
-        <w:jc w:val="center"/>
-        <w:rPr>
-          <w:b/>
-          <w:bCs/>
-          <w:i/>
-          <w:iCs/>
-          <w:sz w:val="24"/>
-          <w:szCs w:val="24"/>
-          <w:lang w:val="en-US"/>
-        </w:rPr>
-      </w:pPr>
-    </w:p>
-    <w:p>
-      <w:pPr>
-        <w:jc w:val="center"/>
-        <w:rPr>
-          <w:b/>
-          <w:bCs/>
-          <w:i/>
-          <w:iCs/>
-          <w:sz w:val="24"/>
-          <w:szCs w:val="24"/>
-          <w:lang w:val="en-US"/>
-        </w:rPr>
-      </w:pPr>
-    </w:p>
-    <w:p>
-      <w:pPr>
-        <w:jc w:val="center"/>
-        <w:rPr>
-          <w:b/>
-          <w:bCs/>
-          <w:i/>
-          <w:iCs/>
-          <w:sz w:val="24"/>
-          <w:szCs w:val="24"/>
-          <w:lang w:val="en-US"/>
-        </w:rPr>
-      </w:pPr>
-      <w:r>
-        <w:rPr>
-          <w:b/>
-          <w:bCs/>
-          <w:i/>
-          <w:iCs/>
-          <w:sz w:val="24"/>
-          <w:szCs w:val="24"/>
-          <w:lang w:val="en-US"/>
-        </w:rPr>
-        <w:t>Script MySQL Workbench</w:t>
-      </w:r>
-    </w:p>
-    <w:p>
-      <w:pPr>
-        <w:jc w:val="center"/>
-        <w:rPr>
-          <w:b/>
-          <w:bCs/>
-          <w:i/>
-          <w:iCs/>
-          <w:sz w:val="24"/>
-          <w:szCs w:val="24"/>
-          <w:lang w:val="en-US"/>
-        </w:rPr>
-      </w:pPr>
-    </w:p>
-    <w:p>
-      <w:pPr>
-        <w:jc w:val="center"/>
-        <w:rPr>
-          <w:i/>
-          <w:iCs/>
-          <w:sz w:val="24"/>
-          <w:szCs w:val="24"/>
-          <w:lang w:val="en-US"/>
-        </w:rPr>
-      </w:pPr>
-      <w:r>
-        <w:rPr>
-          <w:i/>
-          <w:iCs/>
-          <w:sz w:val="24"/>
-          <w:szCs w:val="24"/>
-          <w:lang w:val="en-US"/>
-        </w:rPr>
-        <w:lastRenderedPageBreak/>
-        <w:t>create database ac03Nicolas;</w:t>
-      </w:r>
-    </w:p>
-    <w:p>
-      <w:pPr>
-        <w:jc w:val="center"/>
-        <w:rPr>
-          <w:i/>
-          <w:iCs/>
-          <w:sz w:val="24"/>
-          <w:szCs w:val="24"/>
-          <w:lang w:val="en-US"/>
-        </w:rPr>
-      </w:pPr>
-      <w:r>
-        <w:rPr>
-          <w:i/>
-          <w:iCs/>
-          <w:sz w:val="24"/>
-          <w:szCs w:val="24"/>
-          <w:lang w:val="en-US"/>
-        </w:rPr>
-        <w:t>use ac03Nicolas;</w:t>
-      </w:r>
-    </w:p>
-    <w:p>
-      <w:pPr>
-        <w:jc w:val="center"/>
-        <w:rPr>
-          <w:i/>
-          <w:iCs/>
-          <w:sz w:val="24"/>
-          <w:szCs w:val="24"/>
-        </w:rPr>
-      </w:pPr>
-    </w:p>
-    <w:p>
-      <w:pPr>
-        <w:jc w:val="center"/>
-        <w:rPr>
-          <w:sz w:val="24"/>
-          <w:szCs w:val="24"/>
-        </w:rPr>
-      </w:pPr>
-      <w:r>
-        <w:drawing>
-          <wp:inline wp14:editId="60229BDD" wp14:anchorId="2FE7A044">
-            <wp:extent cx="5866411" cy="2706559"/>
-            <wp:effectExtent l="0" t="0" r="1270" b="0"/>
-            <wp:docPr id="1" name="Imagem 1" title=""/>
-            <wp:cNvGraphicFramePr>
-              <a:graphicFrameLocks noChangeAspect="1"/>
-            </wp:cNvGraphicFramePr>
-            <a:graphic>
-              <a:graphicData uri="http://schemas.openxmlformats.org/drawingml/2006/picture">
-                <pic:pic>
-                  <pic:nvPicPr>
-                    <pic:cNvPr id="0" name="Imagem 1"/>
-                    <pic:cNvPicPr/>
-                  </pic:nvPicPr>
-                  <pic:blipFill>
-                    <a:blip r:embed="R173c8155ecd04eed">
-                      <a:extLst xmlns:a="http://schemas.openxmlformats.org/drawingml/2006/main">
-                        <a:ext uri="{28A0092B-C50C-407E-A947-70E740481C1C}">
-                          <a14:useLocalDpi xmlns:a14="http://schemas.microsoft.com/office/drawing/2010/main" val="0"/>
-                        </a:ext>
-                      </a:extLst>
-                    </a:blip>
-                    <a:stretch>
-                      <a:fillRect/>
-                    </a:stretch>
-                  </pic:blipFill>
-                  <pic:spPr>
-                    <a:xfrm rot="0" flipH="0" flipV="0">
+                    <a:xfrm>
                       <a:off x="0" y="0"/>
                       <a:ext cx="5866411" cy="2706559"/>
                     </a:xfrm>
@@ -1281,7 +1414,6 @@
           <w:szCs w:val="24"/>
           <w:lang w:val="en-US"/>
         </w:rPr>
-        <w:lastRenderedPageBreak/>
         <w:t xml:space="preserve">create table </w:t>
       </w:r>
       <w:proofErr w:type="spellStart"/>
@@ -1542,24 +1674,27 @@
         </w:rPr>
       </w:pPr>
       <w:r>
+        <w:rPr>
+          <w:noProof/>
+        </w:rPr>
         <w:drawing>
-          <wp:inline wp14:editId="112BEFD6" wp14:anchorId="7FFCD89F">
+          <wp:inline distT="0" distB="0" distL="0" distR="0" wp14:anchorId="7FFCD89F" wp14:editId="112BEFD6">
             <wp:extent cx="5480845" cy="2470068"/>
             <wp:effectExtent l="0" t="0" r="5715" b="6985"/>
-            <wp:docPr id="5" name="Imagem 5" title=""/>
+            <wp:docPr id="5" name="Imagem 5"/>
             <wp:cNvGraphicFramePr>
-              <a:graphicFrameLocks noChangeAspect="1"/>
+              <a:graphicFrameLocks xmlns:a="http://schemas.openxmlformats.org/drawingml/2006/main" noChangeAspect="1"/>
             </wp:cNvGraphicFramePr>
-            <a:graphic>
+            <a:graphic xmlns:a="http://schemas.openxmlformats.org/drawingml/2006/main">
               <a:graphicData uri="http://schemas.openxmlformats.org/drawingml/2006/picture">
-                <pic:pic>
+                <pic:pic xmlns:pic="http://schemas.openxmlformats.org/drawingml/2006/picture">
                   <pic:nvPicPr>
                     <pic:cNvPr id="0" name="Imagem 5"/>
                     <pic:cNvPicPr/>
                   </pic:nvPicPr>
                   <pic:blipFill>
-                    <a:blip r:embed="R213b5d7c95354a79">
-                      <a:extLst xmlns:a="http://schemas.openxmlformats.org/drawingml/2006/main">
+                    <a:blip r:embed="rId7" cstate="print">
+                      <a:extLst>
                         <a:ext uri="{28A0092B-C50C-407E-A947-70E740481C1C}">
                           <a14:useLocalDpi xmlns:a14="http://schemas.microsoft.com/office/drawing/2010/main" val="0"/>
                         </a:ext>
@@ -1570,7 +1705,7 @@
                     </a:stretch>
                   </pic:blipFill>
                   <pic:spPr>
-                    <a:xfrm rot="0" flipH="0" flipV="0">
+                    <a:xfrm>
                       <a:off x="0" y="0"/>
                       <a:ext cx="5480845" cy="2470068"/>
                     </a:xfrm>
@@ -1901,7 +2036,6 @@
           <w:szCs w:val="24"/>
           <w:lang w:val="en-US"/>
         </w:rPr>
-        <w:lastRenderedPageBreak/>
         <w:t>('</w:t>
       </w:r>
       <w:proofErr w:type="spellStart"/>
@@ -2115,24 +2249,27 @@
         </w:rPr>
       </w:pPr>
       <w:r>
+        <w:rPr>
+          <w:noProof/>
+        </w:rPr>
         <w:drawing>
-          <wp:inline wp14:editId="4BFAC3C4" wp14:anchorId="5CAB0CE6">
+          <wp:inline distT="0" distB="0" distL="0" distR="0" wp14:anchorId="5CAB0CE6" wp14:editId="4BFAC3C4">
             <wp:extent cx="5375593" cy="2416810"/>
             <wp:effectExtent l="0" t="0" r="0" b="2540"/>
-            <wp:docPr id="6" name="Imagem 6" title=""/>
+            <wp:docPr id="6" name="Imagem 6"/>
             <wp:cNvGraphicFramePr>
-              <a:graphicFrameLocks noChangeAspect="1"/>
+              <a:graphicFrameLocks xmlns:a="http://schemas.openxmlformats.org/drawingml/2006/main" noChangeAspect="1"/>
             </wp:cNvGraphicFramePr>
-            <a:graphic>
+            <a:graphic xmlns:a="http://schemas.openxmlformats.org/drawingml/2006/main">
               <a:graphicData uri="http://schemas.openxmlformats.org/drawingml/2006/picture">
-                <pic:pic>
+                <pic:pic xmlns:pic="http://schemas.openxmlformats.org/drawingml/2006/picture">
                   <pic:nvPicPr>
                     <pic:cNvPr id="0" name="Imagem 6"/>
                     <pic:cNvPicPr/>
                   </pic:nvPicPr>
                   <pic:blipFill>
-                    <a:blip r:embed="R7ba23c8be7e54d3d">
-                      <a:extLst xmlns:a="http://schemas.openxmlformats.org/drawingml/2006/main">
+                    <a:blip r:embed="rId8" cstate="print">
+                      <a:extLst>
                         <a:ext uri="{28A0092B-C50C-407E-A947-70E740481C1C}">
                           <a14:useLocalDpi xmlns:a14="http://schemas.microsoft.com/office/drawing/2010/main" val="0"/>
                         </a:ext>
@@ -2143,7 +2280,7 @@
                     </a:stretch>
                   </pic:blipFill>
                   <pic:spPr>
-                    <a:xfrm rot="0" flipH="0" flipV="0">
+                    <a:xfrm>
                       <a:off x="0" y="0"/>
                       <a:ext cx="5375593" cy="2416810"/>
                     </a:xfrm>
@@ -2460,7 +2597,6 @@
           <w:sz w:val="24"/>
           <w:szCs w:val="24"/>
         </w:rPr>
-        <w:lastRenderedPageBreak/>
         <w:t>nomeAlien</w:t>
       </w:r>
       <w:proofErr w:type="spellEnd"/>
@@ -2699,7 +2835,7 @@
     <w:p>
       <w:pPr>
         <w:pBdr>
-          <w:bottom w:val="single" w:color="auto" w:sz="6" w:space="1"/>
+          <w:bottom w:val="single" w:sz="6" w:space="1" w:color="auto"/>
         </w:pBdr>
         <w:jc w:val="center"/>
         <w:rPr>
@@ -2771,7 +2907,7 @@
     <w:p>
       <w:pPr>
         <w:pBdr>
-          <w:bottom w:val="single" w:color="auto" w:sz="6" w:space="1"/>
+          <w:bottom w:val="single" w:sz="6" w:space="1" w:color="auto"/>
         </w:pBdr>
         <w:jc w:val="center"/>
         <w:rPr>
@@ -2784,7 +2920,7 @@
     <w:p>
       <w:pPr>
         <w:pBdr>
-          <w:bottom w:val="single" w:color="auto" w:sz="6" w:space="1"/>
+          <w:bottom w:val="single" w:sz="6" w:space="1" w:color="auto"/>
         </w:pBdr>
         <w:jc w:val="center"/>
         <w:rPr>
@@ -2797,7 +2933,7 @@
     <w:p>
       <w:pPr>
         <w:pBdr>
-          <w:bottom w:val="single" w:color="auto" w:sz="6" w:space="1"/>
+          <w:bottom w:val="single" w:sz="6" w:space="1" w:color="auto"/>
         </w:pBdr>
         <w:jc w:val="center"/>
         <w:rPr>
@@ -3166,7 +3302,6 @@
           <w:sz w:val="24"/>
           <w:szCs w:val="24"/>
         </w:rPr>
-        <w:lastRenderedPageBreak/>
         <w:t>('Chama', '</w:t>
       </w:r>
       <w:proofErr w:type="spellStart"/>
@@ -3454,24 +3589,27 @@
         </w:rPr>
       </w:pPr>
       <w:r>
+        <w:rPr>
+          <w:noProof/>
+        </w:rPr>
         <w:drawing>
-          <wp:inline wp14:editId="38B0B215" wp14:anchorId="284B1CD0">
+          <wp:inline distT="0" distB="0" distL="0" distR="0" wp14:anchorId="284B1CD0" wp14:editId="38B0B215">
             <wp:extent cx="5218362" cy="2390775"/>
             <wp:effectExtent l="0" t="0" r="1905" b="0"/>
-            <wp:docPr id="8" name="Imagem 8" title=""/>
+            <wp:docPr id="8" name="Imagem 8"/>
             <wp:cNvGraphicFramePr>
-              <a:graphicFrameLocks noChangeAspect="1"/>
+              <a:graphicFrameLocks xmlns:a="http://schemas.openxmlformats.org/drawingml/2006/main" noChangeAspect="1"/>
             </wp:cNvGraphicFramePr>
-            <a:graphic>
+            <a:graphic xmlns:a="http://schemas.openxmlformats.org/drawingml/2006/main">
               <a:graphicData uri="http://schemas.openxmlformats.org/drawingml/2006/picture">
-                <pic:pic>
+                <pic:pic xmlns:pic="http://schemas.openxmlformats.org/drawingml/2006/picture">
                   <pic:nvPicPr>
                     <pic:cNvPr id="0" name="Imagem 8"/>
                     <pic:cNvPicPr/>
                   </pic:nvPicPr>
                   <pic:blipFill>
-                    <a:blip r:embed="R3ee9bea4cd0b4c18">
-                      <a:extLst xmlns:a="http://schemas.openxmlformats.org/drawingml/2006/main">
+                    <a:blip r:embed="rId10" cstate="print">
+                      <a:extLst>
                         <a:ext uri="{28A0092B-C50C-407E-A947-70E740481C1C}">
                           <a14:useLocalDpi xmlns:a14="http://schemas.microsoft.com/office/drawing/2010/main" val="0"/>
                         </a:ext>
@@ -3482,7 +3620,7 @@
                     </a:stretch>
                   </pic:blipFill>
                   <pic:spPr>
-                    <a:xfrm rot="0" flipH="0" flipV="0">
+                    <a:xfrm>
                       <a:off x="0" y="0"/>
                       <a:ext cx="5218362" cy="2390775"/>
                     </a:xfrm>
@@ -3514,14 +3652,16 @@
           <w:bCs/>
           <w:sz w:val="24"/>
           <w:szCs w:val="24"/>
-        </w:rPr>
-      </w:pPr>
-      <w:r>
-        <w:rPr>
-          <w:b/>
-          <w:bCs/>
-          <w:sz w:val="24"/>
-          <w:szCs w:val="24"/>
+          <w:lang w:val="en-US"/>
+        </w:rPr>
+      </w:pPr>
+      <w:r>
+        <w:rPr>
+          <w:b/>
+          <w:bCs/>
+          <w:sz w:val="24"/>
+          <w:szCs w:val="24"/>
+          <w:lang w:val="en-US"/>
         </w:rPr>
         <w:t>-------------------------------------------------------------------------------------------------------------------</w:t>
       </w:r>
@@ -3534,116 +3674,127 @@
           <w:iCs/>
           <w:sz w:val="24"/>
           <w:szCs w:val="24"/>
-        </w:rPr>
-      </w:pPr>
-    </w:p>
-    <w:p>
-      <w:pPr>
-        <w:jc w:val="center"/>
-        <w:rPr>
-          <w:i/>
-          <w:iCs/>
-          <w:sz w:val="24"/>
-          <w:szCs w:val="24"/>
-        </w:rPr>
-      </w:pPr>
-    </w:p>
-    <w:p>
-      <w:pPr>
-        <w:jc w:val="center"/>
-        <w:rPr>
-          <w:i/>
-          <w:iCs/>
-          <w:sz w:val="24"/>
-          <w:szCs w:val="24"/>
-        </w:rPr>
-      </w:pPr>
-    </w:p>
-    <w:p>
-      <w:pPr>
-        <w:jc w:val="center"/>
-        <w:rPr>
-          <w:i/>
-          <w:iCs/>
-          <w:sz w:val="24"/>
-          <w:szCs w:val="24"/>
-        </w:rPr>
-      </w:pPr>
-    </w:p>
-    <w:p>
-      <w:pPr>
-        <w:jc w:val="center"/>
-        <w:rPr>
-          <w:i/>
-          <w:iCs/>
-          <w:sz w:val="24"/>
-          <w:szCs w:val="24"/>
-        </w:rPr>
-      </w:pPr>
-    </w:p>
-    <w:p>
-      <w:pPr>
-        <w:jc w:val="center"/>
-        <w:rPr>
-          <w:i/>
-          <w:iCs/>
-          <w:sz w:val="24"/>
-          <w:szCs w:val="24"/>
-        </w:rPr>
-      </w:pPr>
-    </w:p>
-    <w:p>
-      <w:pPr>
-        <w:jc w:val="center"/>
-        <w:rPr>
-          <w:i/>
-          <w:iCs/>
-          <w:sz w:val="24"/>
-          <w:szCs w:val="24"/>
-        </w:rPr>
-      </w:pPr>
-    </w:p>
-    <w:p>
-      <w:pPr>
-        <w:jc w:val="center"/>
-        <w:rPr>
-          <w:i/>
-          <w:iCs/>
-          <w:sz w:val="24"/>
-          <w:szCs w:val="24"/>
-        </w:rPr>
-      </w:pPr>
-    </w:p>
-    <w:p>
-      <w:pPr>
-        <w:jc w:val="center"/>
-        <w:rPr>
-          <w:i/>
-          <w:iCs/>
-          <w:sz w:val="24"/>
-          <w:szCs w:val="24"/>
-        </w:rPr>
-      </w:pPr>
-    </w:p>
-    <w:p>
-      <w:pPr>
-        <w:jc w:val="center"/>
-        <w:rPr>
-          <w:i/>
-          <w:iCs/>
-          <w:sz w:val="24"/>
-          <w:szCs w:val="24"/>
-        </w:rPr>
-      </w:pPr>
-    </w:p>
-    <w:p>
-      <w:pPr>
-        <w:jc w:val="center"/>
-        <w:rPr>
-          <w:i/>
-          <w:iCs/>
-          <w:sz w:val="24"/>
-          <w:szCs w:val="24"/>
+          <w:lang w:val="en-US"/>
+        </w:rPr>
+      </w:pPr>
+    </w:p>
+    <w:p>
+      <w:pPr>
+        <w:jc w:val="center"/>
+        <w:rPr>
+          <w:i/>
+          <w:iCs/>
+          <w:sz w:val="24"/>
+          <w:szCs w:val="24"/>
+          <w:lang w:val="en-US"/>
+        </w:rPr>
+      </w:pPr>
+    </w:p>
+    <w:p>
+      <w:pPr>
+        <w:jc w:val="center"/>
+        <w:rPr>
+          <w:i/>
+          <w:iCs/>
+          <w:sz w:val="24"/>
+          <w:szCs w:val="24"/>
+          <w:lang w:val="en-US"/>
+        </w:rPr>
+      </w:pPr>
+    </w:p>
+    <w:p>
+      <w:pPr>
+        <w:jc w:val="center"/>
+        <w:rPr>
+          <w:i/>
+          <w:iCs/>
+          <w:sz w:val="24"/>
+          <w:szCs w:val="24"/>
+          <w:lang w:val="en-US"/>
+        </w:rPr>
+      </w:pPr>
+    </w:p>
+    <w:p>
+      <w:pPr>
+        <w:jc w:val="center"/>
+        <w:rPr>
+          <w:i/>
+          <w:iCs/>
+          <w:sz w:val="24"/>
+          <w:szCs w:val="24"/>
+          <w:lang w:val="en-US"/>
+        </w:rPr>
+      </w:pPr>
+    </w:p>
+    <w:p>
+      <w:pPr>
+        <w:jc w:val="center"/>
+        <w:rPr>
+          <w:i/>
+          <w:iCs/>
+          <w:sz w:val="24"/>
+          <w:szCs w:val="24"/>
+          <w:lang w:val="en-US"/>
+        </w:rPr>
+      </w:pPr>
+    </w:p>
+    <w:p>
+      <w:pPr>
+        <w:jc w:val="center"/>
+        <w:rPr>
+          <w:i/>
+          <w:iCs/>
+          <w:sz w:val="24"/>
+          <w:szCs w:val="24"/>
+          <w:lang w:val="en-US"/>
+        </w:rPr>
+      </w:pPr>
+    </w:p>
+    <w:p>
+      <w:pPr>
+        <w:jc w:val="center"/>
+        <w:rPr>
+          <w:i/>
+          <w:iCs/>
+          <w:sz w:val="24"/>
+          <w:szCs w:val="24"/>
+          <w:lang w:val="en-US"/>
+        </w:rPr>
+      </w:pPr>
+    </w:p>
+    <w:p>
+      <w:pPr>
+        <w:jc w:val="center"/>
+        <w:rPr>
+          <w:i/>
+          <w:iCs/>
+          <w:sz w:val="24"/>
+          <w:szCs w:val="24"/>
+          <w:lang w:val="en-US"/>
+        </w:rPr>
+      </w:pPr>
+    </w:p>
+    <w:p>
+      <w:pPr>
+        <w:jc w:val="center"/>
+        <w:rPr>
+          <w:i/>
+          <w:iCs/>
+          <w:sz w:val="24"/>
+          <w:szCs w:val="24"/>
+          <w:lang w:val="en-US"/>
+        </w:rPr>
+      </w:pPr>
+    </w:p>
+    <w:p>
+      <w:pPr>
+        <w:jc w:val="center"/>
+        <w:rPr>
+          <w:i/>
+          <w:iCs/>
+          <w:sz w:val="24"/>
+          <w:szCs w:val="24"/>
+          <w:lang w:val="en-US"/>
         </w:rPr>
       </w:pPr>
     </w:p>
@@ -3765,7 +3916,6 @@
           <w:sz w:val="24"/>
           <w:szCs w:val="24"/>
         </w:rPr>
-        <w:lastRenderedPageBreak/>
         <w:t>nomeUsuario</w:t>
       </w:r>
       <w:proofErr w:type="spellEnd"/>
@@ -4089,24 +4239,27 @@
         </w:rPr>
       </w:pPr>
       <w:r>
+        <w:rPr>
+          <w:noProof/>
+        </w:rPr>
         <w:drawing>
-          <wp:inline wp14:editId="0A234510" wp14:anchorId="1CB4A1AA">
+          <wp:inline distT="0" distB="0" distL="0" distR="0" wp14:anchorId="1CB4A1AA" wp14:editId="0A234510">
             <wp:extent cx="5320172" cy="2416810"/>
             <wp:effectExtent l="0" t="0" r="0" b="2540"/>
-            <wp:docPr id="9" name="Imagem 9" title=""/>
+            <wp:docPr id="9" name="Imagem 9"/>
             <wp:cNvGraphicFramePr>
-              <a:graphicFrameLocks noChangeAspect="1"/>
+              <a:graphicFrameLocks xmlns:a="http://schemas.openxmlformats.org/drawingml/2006/main" noChangeAspect="1"/>
             </wp:cNvGraphicFramePr>
-            <a:graphic>
+            <a:graphic xmlns:a="http://schemas.openxmlformats.org/drawingml/2006/main">
               <a:graphicData uri="http://schemas.openxmlformats.org/drawingml/2006/picture">
-                <pic:pic>
+                <pic:pic xmlns:pic="http://schemas.openxmlformats.org/drawingml/2006/picture">
                   <pic:nvPicPr>
                     <pic:cNvPr id="0" name="Imagem 9"/>
                     <pic:cNvPicPr/>
                   </pic:nvPicPr>
                   <pic:blipFill>
-                    <a:blip r:embed="R2818f11a5d424089">
-                      <a:extLst xmlns:a="http://schemas.openxmlformats.org/drawingml/2006/main">
+                    <a:blip r:embed="rId11" cstate="print">
+                      <a:extLst>
                         <a:ext uri="{28A0092B-C50C-407E-A947-70E740481C1C}">
                           <a14:useLocalDpi xmlns:a14="http://schemas.microsoft.com/office/drawing/2010/main" val="0"/>
                         </a:ext>
@@ -4117,7 +4270,7 @@
                     </a:stretch>
                   </pic:blipFill>
                   <pic:spPr>
-                    <a:xfrm rot="0" flipH="0" flipV="0">
+                    <a:xfrm>
                       <a:off x="0" y="0"/>
                       <a:ext cx="5320172" cy="2416810"/>
                     </a:xfrm>
@@ -4188,87 +4341,97 @@
         <w:rPr>
           <w:sz w:val="24"/>
           <w:szCs w:val="24"/>
-        </w:rPr>
-      </w:pPr>
-    </w:p>
-    <w:p>
-      <w:pPr>
-        <w:jc w:val="center"/>
-        <w:rPr>
-          <w:sz w:val="24"/>
-          <w:szCs w:val="24"/>
-        </w:rPr>
-      </w:pPr>
-    </w:p>
-    <w:p>
-      <w:pPr>
-        <w:jc w:val="center"/>
-        <w:rPr>
-          <w:sz w:val="24"/>
-          <w:szCs w:val="24"/>
-        </w:rPr>
-      </w:pPr>
-    </w:p>
-    <w:p>
-      <w:pPr>
-        <w:jc w:val="center"/>
-        <w:rPr>
-          <w:sz w:val="24"/>
-          <w:szCs w:val="24"/>
-        </w:rPr>
-      </w:pPr>
-    </w:p>
-    <w:p>
-      <w:pPr>
-        <w:jc w:val="center"/>
-        <w:rPr>
-          <w:sz w:val="24"/>
-          <w:szCs w:val="24"/>
-        </w:rPr>
-      </w:pPr>
-    </w:p>
-    <w:p>
-      <w:pPr>
-        <w:jc w:val="center"/>
-        <w:rPr>
-          <w:sz w:val="24"/>
-          <w:szCs w:val="24"/>
-        </w:rPr>
-      </w:pPr>
-    </w:p>
-    <w:p>
-      <w:pPr>
-        <w:jc w:val="center"/>
-        <w:rPr>
-          <w:sz w:val="24"/>
-          <w:szCs w:val="24"/>
-        </w:rPr>
-      </w:pPr>
-    </w:p>
-    <w:p>
-      <w:pPr>
-        <w:jc w:val="center"/>
-        <w:rPr>
-          <w:sz w:val="24"/>
-          <w:szCs w:val="24"/>
-        </w:rPr>
-      </w:pPr>
-    </w:p>
-    <w:p>
-      <w:pPr>
-        <w:jc w:val="center"/>
-        <w:rPr>
-          <w:sz w:val="24"/>
-          <w:szCs w:val="24"/>
-        </w:rPr>
-      </w:pPr>
-    </w:p>
-    <w:p>
-      <w:pPr>
-        <w:jc w:val="center"/>
-        <w:rPr>
-          <w:sz w:val="24"/>
-          <w:szCs w:val="24"/>
+          <w:lang w:val="en-US"/>
+        </w:rPr>
+      </w:pPr>
+    </w:p>
+    <w:p>
+      <w:pPr>
+        <w:jc w:val="center"/>
+        <w:rPr>
+          <w:sz w:val="24"/>
+          <w:szCs w:val="24"/>
+          <w:lang w:val="en-US"/>
+        </w:rPr>
+      </w:pPr>
+    </w:p>
+    <w:p>
+      <w:pPr>
+        <w:jc w:val="center"/>
+        <w:rPr>
+          <w:sz w:val="24"/>
+          <w:szCs w:val="24"/>
+          <w:lang w:val="en-US"/>
+        </w:rPr>
+      </w:pPr>
+    </w:p>
+    <w:p>
+      <w:pPr>
+        <w:jc w:val="center"/>
+        <w:rPr>
+          <w:sz w:val="24"/>
+          <w:szCs w:val="24"/>
+          <w:lang w:val="en-US"/>
+        </w:rPr>
+      </w:pPr>
+    </w:p>
+    <w:p>
+      <w:pPr>
+        <w:jc w:val="center"/>
+        <w:rPr>
+          <w:sz w:val="24"/>
+          <w:szCs w:val="24"/>
+          <w:lang w:val="en-US"/>
+        </w:rPr>
+      </w:pPr>
+    </w:p>
+    <w:p>
+      <w:pPr>
+        <w:jc w:val="center"/>
+        <w:rPr>
+          <w:sz w:val="24"/>
+          <w:szCs w:val="24"/>
+          <w:lang w:val="en-US"/>
+        </w:rPr>
+      </w:pPr>
+    </w:p>
+    <w:p>
+      <w:pPr>
+        <w:jc w:val="center"/>
+        <w:rPr>
+          <w:sz w:val="24"/>
+          <w:szCs w:val="24"/>
+          <w:lang w:val="en-US"/>
+        </w:rPr>
+      </w:pPr>
+    </w:p>
+    <w:p>
+      <w:pPr>
+        <w:jc w:val="center"/>
+        <w:rPr>
+          <w:sz w:val="24"/>
+          <w:szCs w:val="24"/>
+          <w:lang w:val="en-US"/>
+        </w:rPr>
+      </w:pPr>
+    </w:p>
+    <w:p>
+      <w:pPr>
+        <w:jc w:val="center"/>
+        <w:rPr>
+          <w:sz w:val="24"/>
+          <w:szCs w:val="24"/>
+          <w:lang w:val="en-US"/>
+        </w:rPr>
+      </w:pPr>
+    </w:p>
+    <w:p>
+      <w:pPr>
+        <w:jc w:val="center"/>
+        <w:rPr>
+          <w:sz w:val="24"/>
+          <w:szCs w:val="24"/>
+          <w:lang w:val="en-US"/>
         </w:rPr>
       </w:pPr>
     </w:p>
@@ -4401,7 +4564,6 @@
           <w:szCs w:val="24"/>
           <w:lang w:val="en-US"/>
         </w:rPr>
-        <w:lastRenderedPageBreak/>
         <w:t>('Maxwell Tennyson', '65', 1),</w:t>
       </w:r>
     </w:p>
@@ -4559,24 +4721,27 @@
         </w:rPr>
       </w:pPr>
       <w:r>
+        <w:rPr>
+          <w:noProof/>
+        </w:rPr>
         <w:drawing>
-          <wp:inline wp14:editId="0A0D1151" wp14:anchorId="5DB889AA">
+          <wp:inline distT="0" distB="0" distL="0" distR="0" wp14:anchorId="5DB889AA" wp14:editId="0A0D1151">
             <wp:extent cx="5356660" cy="2403475"/>
             <wp:effectExtent l="0" t="0" r="0" b="0"/>
-            <wp:docPr id="10" name="Imagem 10" title=""/>
+            <wp:docPr id="10" name="Imagem 10"/>
             <wp:cNvGraphicFramePr>
-              <a:graphicFrameLocks noChangeAspect="1"/>
+              <a:graphicFrameLocks xmlns:a="http://schemas.openxmlformats.org/drawingml/2006/main" noChangeAspect="1"/>
             </wp:cNvGraphicFramePr>
-            <a:graphic>
+            <a:graphic xmlns:a="http://schemas.openxmlformats.org/drawingml/2006/main">
               <a:graphicData uri="http://schemas.openxmlformats.org/drawingml/2006/picture">
-                <pic:pic>
+                <pic:pic xmlns:pic="http://schemas.openxmlformats.org/drawingml/2006/picture">
                   <pic:nvPicPr>
                     <pic:cNvPr id="0" name="Imagem 10"/>
                     <pic:cNvPicPr/>
                   </pic:nvPicPr>
                   <pic:blipFill>
-                    <a:blip r:embed="R34ac1dacd70149a2">
-                      <a:extLst xmlns:a="http://schemas.openxmlformats.org/drawingml/2006/main">
+                    <a:blip r:embed="rId12" cstate="print">
+                      <a:extLst>
                         <a:ext uri="{28A0092B-C50C-407E-A947-70E740481C1C}">
                           <a14:useLocalDpi xmlns:a14="http://schemas.microsoft.com/office/drawing/2010/main" val="0"/>
                         </a:ext>
@@ -4587,7 +4752,7 @@
                     </a:stretch>
                   </pic:blipFill>
                   <pic:spPr>
-                    <a:xfrm rot="0" flipH="0" flipV="0">
+                    <a:xfrm>
                       <a:off x="0" y="0"/>
                       <a:ext cx="5356660" cy="2403475"/>
                     </a:xfrm>
@@ -4873,7 +5038,6 @@
           <w:szCs w:val="24"/>
           <w:lang w:val="en-US"/>
         </w:rPr>
-        <w:lastRenderedPageBreak/>
         <w:t>foreign key (</w:t>
       </w:r>
       <w:proofErr w:type="spellStart"/>
@@ -5189,24 +5353,27 @@
         </w:rPr>
       </w:pPr>
       <w:r>
+        <w:rPr>
+          <w:noProof/>
+        </w:rPr>
         <w:drawing>
-          <wp:inline wp14:editId="03DF4805" wp14:anchorId="48F3022B">
+          <wp:inline distT="0" distB="0" distL="0" distR="0" wp14:anchorId="48F3022B" wp14:editId="03DF4805">
             <wp:extent cx="5295926" cy="2377440"/>
             <wp:effectExtent l="0" t="0" r="0" b="3810"/>
-            <wp:docPr id="11" name="Imagem 11" title=""/>
+            <wp:docPr id="11" name="Imagem 11"/>
             <wp:cNvGraphicFramePr>
-              <a:graphicFrameLocks noChangeAspect="1"/>
+              <a:graphicFrameLocks xmlns:a="http://schemas.openxmlformats.org/drawingml/2006/main" noChangeAspect="1"/>
             </wp:cNvGraphicFramePr>
-            <a:graphic>
+            <a:graphic xmlns:a="http://schemas.openxmlformats.org/drawingml/2006/main">
               <a:graphicData uri="http://schemas.openxmlformats.org/drawingml/2006/picture">
-                <pic:pic>
+                <pic:pic xmlns:pic="http://schemas.openxmlformats.org/drawingml/2006/picture">
                   <pic:nvPicPr>
                     <pic:cNvPr id="0" name="Imagem 11"/>
                     <pic:cNvPicPr/>
                   </pic:nvPicPr>
                   <pic:blipFill>
-                    <a:blip r:embed="Rd50e649f5622432e">
-                      <a:extLst xmlns:a="http://schemas.openxmlformats.org/drawingml/2006/main">
+                    <a:blip r:embed="rId13" cstate="print">
+                      <a:extLst>
                         <a:ext uri="{28A0092B-C50C-407E-A947-70E740481C1C}">
                           <a14:useLocalDpi xmlns:a14="http://schemas.microsoft.com/office/drawing/2010/main" val="0"/>
                         </a:ext>
@@ -5217,7 +5384,7 @@
                     </a:stretch>
                   </pic:blipFill>
                   <pic:spPr>
-                    <a:xfrm rot="0" flipH="0" flipV="0">
+                    <a:xfrm>
                       <a:off x="0" y="0"/>
                       <a:ext cx="5295926" cy="2377440"/>
                     </a:xfrm>
@@ -5395,7 +5562,7 @@
     <w:p>
       <w:pPr>
         <w:pBdr>
-          <w:bottom w:val="single" w:color="auto" w:sz="6" w:space="1"/>
+          <w:bottom w:val="single" w:sz="6" w:space="1" w:color="auto"/>
         </w:pBdr>
         <w:jc w:val="center"/>
         <w:rPr>
@@ -5442,7 +5609,7 @@
     <w:p>
       <w:pPr>
         <w:pBdr>
-          <w:bottom w:val="single" w:color="auto" w:sz="6" w:space="1"/>
+          <w:bottom w:val="single" w:sz="6" w:space="1" w:color="auto"/>
         </w:pBdr>
         <w:jc w:val="center"/>
         <w:rPr>
@@ -5461,14 +5628,13 @@
           <w:szCs w:val="24"/>
           <w:lang w:val="en-US"/>
         </w:rPr>
-        <w:lastRenderedPageBreak/>
         <w:t>(1, 1, 10),</w:t>
       </w:r>
     </w:p>
     <w:p>
       <w:pPr>
         <w:pBdr>
-          <w:bottom w:val="single" w:color="auto" w:sz="6" w:space="1"/>
+          <w:bottom w:val="single" w:sz="6" w:space="1" w:color="auto"/>
         </w:pBdr>
         <w:jc w:val="center"/>
         <w:rPr>
@@ -5493,7 +5659,7 @@
     <w:p>
       <w:pPr>
         <w:pBdr>
-          <w:bottom w:val="single" w:color="auto" w:sz="6" w:space="1"/>
+          <w:bottom w:val="single" w:sz="6" w:space="1" w:color="auto"/>
         </w:pBdr>
         <w:jc w:val="center"/>
         <w:rPr>
@@ -5518,7 +5684,7 @@
     <w:p>
       <w:pPr>
         <w:pBdr>
-          <w:bottom w:val="single" w:color="auto" w:sz="6" w:space="1"/>
+          <w:bottom w:val="single" w:sz="6" w:space="1" w:color="auto"/>
         </w:pBdr>
         <w:jc w:val="center"/>
         <w:rPr>
@@ -5543,7 +5709,7 @@
     <w:p>
       <w:pPr>
         <w:pBdr>
-          <w:bottom w:val="single" w:color="auto" w:sz="6" w:space="1"/>
+          <w:bottom w:val="single" w:sz="6" w:space="1" w:color="auto"/>
         </w:pBdr>
         <w:jc w:val="center"/>
         <w:rPr>
@@ -5590,7 +5756,7 @@
     <w:p>
       <w:pPr>
         <w:pBdr>
-          <w:bottom w:val="single" w:color="auto" w:sz="6" w:space="1"/>
+          <w:bottom w:val="single" w:sz="6" w:space="1" w:color="auto"/>
         </w:pBdr>
         <w:jc w:val="center"/>
         <w:rPr>
@@ -5605,7 +5771,7 @@
     <w:p>
       <w:pPr>
         <w:pBdr>
-          <w:bottom w:val="single" w:color="auto" w:sz="6" w:space="1"/>
+          <w:bottom w:val="single" w:sz="6" w:space="1" w:color="auto"/>
         </w:pBdr>
         <w:jc w:val="center"/>
         <w:rPr>
@@ -5614,24 +5780,27 @@
         </w:rPr>
       </w:pPr>
       <w:r>
+        <w:rPr>
+          <w:noProof/>
+        </w:rPr>
         <w:drawing>
-          <wp:inline wp14:editId="44F77657" wp14:anchorId="34ECD0C0">
+          <wp:inline distT="0" distB="0" distL="0" distR="0" wp14:anchorId="34ECD0C0" wp14:editId="44F77657">
             <wp:extent cx="5304900" cy="2390775"/>
             <wp:effectExtent l="0" t="0" r="0" b="0"/>
-            <wp:docPr id="12" name="Imagem 12" title=""/>
+            <wp:docPr id="12" name="Imagem 12"/>
             <wp:cNvGraphicFramePr>
-              <a:graphicFrameLocks noChangeAspect="1"/>
+              <a:graphicFrameLocks xmlns:a="http://schemas.openxmlformats.org/drawingml/2006/main" noChangeAspect="1"/>
             </wp:cNvGraphicFramePr>
-            <a:graphic>
+            <a:graphic xmlns:a="http://schemas.openxmlformats.org/drawingml/2006/main">
               <a:graphicData uri="http://schemas.openxmlformats.org/drawingml/2006/picture">
-                <pic:pic>
+                <pic:pic xmlns:pic="http://schemas.openxmlformats.org/drawingml/2006/picture">
                   <pic:nvPicPr>
                     <pic:cNvPr id="0" name="Imagem 12"/>
                     <pic:cNvPicPr/>
                   </pic:nvPicPr>
                   <pic:blipFill>
-                    <a:blip r:embed="Rf49ba15514854369">
-                      <a:extLst xmlns:a="http://schemas.openxmlformats.org/drawingml/2006/main">
+                    <a:blip r:embed="rId14" cstate="print">
+                      <a:extLst>
                         <a:ext uri="{28A0092B-C50C-407E-A947-70E740481C1C}">
                           <a14:useLocalDpi xmlns:a14="http://schemas.microsoft.com/office/drawing/2010/main" val="0"/>
                         </a:ext>
@@ -5642,7 +5811,7 @@
                     </a:stretch>
                   </pic:blipFill>
                   <pic:spPr>
-                    <a:xfrm rot="0" flipH="0" flipV="0">
+                    <a:xfrm>
                       <a:off x="0" y="0"/>
                       <a:ext cx="5304900" cy="2390775"/>
                     </a:xfrm>
@@ -5660,7 +5829,7 @@
     <w:p>
       <w:pPr>
         <w:pBdr>
-          <w:bottom w:val="single" w:color="auto" w:sz="6" w:space="1"/>
+          <w:bottom w:val="single" w:sz="6" w:space="1" w:color="auto"/>
         </w:pBdr>
         <w:jc w:val="center"/>
         <w:rPr>
@@ -5672,7 +5841,7 @@
     <w:p>
       <w:pPr>
         <w:pBdr>
-          <w:bottom w:val="single" w:color="auto" w:sz="6" w:space="1"/>
+          <w:bottom w:val="single" w:sz="6" w:space="1" w:color="auto"/>
         </w:pBdr>
         <w:jc w:val="center"/>
         <w:rPr>
@@ -5796,6 +5965,7 @@
           <w:sz w:val="24"/>
           <w:szCs w:val="24"/>
         </w:rPr>
+        <w:lastRenderedPageBreak/>
         <w:t xml:space="preserve">-- 5-) Exibindo os dados das tabelas </w:t>
       </w:r>
       <w:proofErr w:type="spellStart"/>
@@ -5836,16 +6006,36 @@
           <w:sz w:val="24"/>
           <w:szCs w:val="24"/>
         </w:rPr>
-        <w:t xml:space="preserve"> (relacionamento um-para-muitos) </w:t>
-      </w:r>
-      <w:r>
-        <w:rPr>
-          <w:b/>
-          <w:bCs/>
-          <w:sz w:val="24"/>
-          <w:szCs w:val="24"/>
-        </w:rPr>
-        <w:t xml:space="preserve">, </w:t>
+        <w:t xml:space="preserve"> (relacionamento um-para-muitos</w:t>
+      </w:r>
+      <w:proofErr w:type="gramStart"/>
+      <w:r>
+        <w:rPr>
+          <w:b/>
+          <w:bCs/>
+          <w:sz w:val="24"/>
+          <w:szCs w:val="24"/>
+        </w:rPr>
+        <w:t xml:space="preserve">) </w:t>
+      </w:r>
+      <w:r>
+        <w:rPr>
+          <w:b/>
+          <w:bCs/>
+          <w:sz w:val="24"/>
+          <w:szCs w:val="24"/>
+        </w:rPr>
+        <w:t>,</w:t>
+      </w:r>
+      <w:proofErr w:type="gramEnd"/>
+      <w:r>
+        <w:rPr>
+          <w:b/>
+          <w:bCs/>
+          <w:sz w:val="24"/>
+          <w:szCs w:val="24"/>
+        </w:rPr>
+        <w:t xml:space="preserve"> </w:t>
       </w:r>
       <w:r>
         <w:rPr>
@@ -5865,55 +6055,27 @@
           <w:iCs/>
           <w:sz w:val="24"/>
           <w:szCs w:val="24"/>
-        </w:rPr>
-      </w:pPr>
-      <w:proofErr w:type="spellStart"/>
-      <w:r>
-        <w:rPr>
-          <w:i/>
-          <w:iCs/>
-          <w:sz w:val="24"/>
-          <w:szCs w:val="24"/>
-        </w:rPr>
-        <w:t>select</w:t>
-      </w:r>
-      <w:proofErr w:type="spellEnd"/>
-      <w:r>
-        <w:rPr>
-          <w:i/>
-          <w:iCs/>
-          <w:sz w:val="24"/>
-          <w:szCs w:val="24"/>
-        </w:rPr>
-        <w:t xml:space="preserve"> * </w:t>
-      </w:r>
-      <w:proofErr w:type="spellStart"/>
-      <w:r>
-        <w:rPr>
-          <w:i/>
-          <w:iCs/>
-          <w:sz w:val="24"/>
-          <w:szCs w:val="24"/>
-        </w:rPr>
-        <w:t>from</w:t>
-      </w:r>
-      <w:proofErr w:type="spellEnd"/>
-      <w:r>
-        <w:rPr>
-          <w:i/>
-          <w:iCs/>
-          <w:sz w:val="24"/>
-          <w:szCs w:val="24"/>
-        </w:rPr>
-        <w:t xml:space="preserve"> </w:t>
-      </w:r>
-      <w:proofErr w:type="spellStart"/>
-      <w:r>
-        <w:rPr>
-          <w:i/>
-          <w:iCs/>
-          <w:sz w:val="24"/>
-          <w:szCs w:val="24"/>
+          <w:lang w:val="en-US"/>
+        </w:rPr>
+      </w:pPr>
+      <w:r>
+        <w:rPr>
+          <w:i/>
+          <w:iCs/>
+          <w:sz w:val="24"/>
+          <w:szCs w:val="24"/>
+          <w:lang w:val="en-US"/>
+        </w:rPr>
+        <w:t xml:space="preserve">select * from </w:t>
+      </w:r>
+      <w:proofErr w:type="spellStart"/>
+      <w:r>
+        <w:rPr>
+          <w:i/>
+          <w:iCs/>
+          <w:sz w:val="24"/>
+          <w:szCs w:val="24"/>
+          <w:lang w:val="en-US"/>
         </w:rPr>
         <w:t>Omnitrix</w:t>
       </w:r>
@@ -5924,36 +6086,18 @@
           <w:iCs/>
           <w:sz w:val="24"/>
           <w:szCs w:val="24"/>
-        </w:rPr>
-        <w:t xml:space="preserve"> </w:t>
-      </w:r>
-      <w:proofErr w:type="spellStart"/>
-      <w:r>
-        <w:rPr>
-          <w:i/>
-          <w:iCs/>
-          <w:sz w:val="24"/>
-          <w:szCs w:val="24"/>
-        </w:rPr>
-        <w:t>join</w:t>
-      </w:r>
-      <w:proofErr w:type="spellEnd"/>
-      <w:r>
-        <w:rPr>
-          <w:i/>
-          <w:iCs/>
-          <w:sz w:val="24"/>
-          <w:szCs w:val="24"/>
-        </w:rPr>
-        <w:t xml:space="preserve"> </w:t>
-      </w:r>
-      <w:proofErr w:type="spellStart"/>
-      <w:r>
-        <w:rPr>
-          <w:i/>
-          <w:iCs/>
-          <w:sz w:val="24"/>
-          <w:szCs w:val="24"/>
+          <w:lang w:val="en-US"/>
+        </w:rPr>
+        <w:t xml:space="preserve"> join </w:t>
+      </w:r>
+      <w:proofErr w:type="spellStart"/>
+      <w:r>
+        <w:rPr>
+          <w:i/>
+          <w:iCs/>
+          <w:sz w:val="24"/>
+          <w:szCs w:val="24"/>
+          <w:lang w:val="en-US"/>
         </w:rPr>
         <w:t>Usuario</w:t>
       </w:r>
@@ -5964,36 +6108,18 @@
           <w:iCs/>
           <w:sz w:val="24"/>
           <w:szCs w:val="24"/>
-        </w:rPr>
-        <w:t xml:space="preserve"> </w:t>
-      </w:r>
-      <w:proofErr w:type="spellStart"/>
-      <w:r>
-        <w:rPr>
-          <w:i/>
-          <w:iCs/>
-          <w:sz w:val="24"/>
-          <w:szCs w:val="24"/>
-        </w:rPr>
-        <w:t>on</w:t>
-      </w:r>
-      <w:proofErr w:type="spellEnd"/>
-      <w:r>
-        <w:rPr>
-          <w:i/>
-          <w:iCs/>
-          <w:sz w:val="24"/>
-          <w:szCs w:val="24"/>
-        </w:rPr>
-        <w:t xml:space="preserve"> </w:t>
-      </w:r>
-      <w:proofErr w:type="spellStart"/>
-      <w:r>
-        <w:rPr>
-          <w:i/>
-          <w:iCs/>
-          <w:sz w:val="24"/>
-          <w:szCs w:val="24"/>
+          <w:lang w:val="en-US"/>
+        </w:rPr>
+        <w:t xml:space="preserve"> on </w:t>
+      </w:r>
+      <w:proofErr w:type="spellStart"/>
+      <w:r>
+        <w:rPr>
+          <w:i/>
+          <w:iCs/>
+          <w:sz w:val="24"/>
+          <w:szCs w:val="24"/>
+          <w:lang w:val="en-US"/>
         </w:rPr>
         <w:t>fkOmni_Us</w:t>
       </w:r>
@@ -6004,6 +6130,7 @@
           <w:iCs/>
           <w:sz w:val="24"/>
           <w:szCs w:val="24"/>
+          <w:lang w:val="en-US"/>
         </w:rPr>
         <w:t xml:space="preserve"> = </w:t>
       </w:r>
@@ -6014,6 +6141,7 @@
           <w:iCs/>
           <w:sz w:val="24"/>
           <w:szCs w:val="24"/>
+          <w:lang w:val="en-US"/>
         </w:rPr>
         <w:t>idOmni</w:t>
       </w:r>
@@ -6024,36 +6152,18 @@
           <w:iCs/>
           <w:sz w:val="24"/>
           <w:szCs w:val="24"/>
-        </w:rPr>
-        <w:t xml:space="preserve"> </w:t>
-      </w:r>
-      <w:proofErr w:type="spellStart"/>
-      <w:r>
-        <w:rPr>
-          <w:i/>
-          <w:iCs/>
-          <w:sz w:val="24"/>
-          <w:szCs w:val="24"/>
-        </w:rPr>
-        <w:t>and</w:t>
-      </w:r>
-      <w:proofErr w:type="spellEnd"/>
-      <w:r>
-        <w:rPr>
-          <w:i/>
-          <w:iCs/>
-          <w:sz w:val="24"/>
-          <w:szCs w:val="24"/>
-        </w:rPr>
-        <w:t xml:space="preserve"> </w:t>
-      </w:r>
-      <w:proofErr w:type="spellStart"/>
-      <w:r>
-        <w:rPr>
-          <w:i/>
-          <w:iCs/>
-          <w:sz w:val="24"/>
-          <w:szCs w:val="24"/>
+          <w:lang w:val="en-US"/>
+        </w:rPr>
+        <w:t xml:space="preserve"> and </w:t>
+      </w:r>
+      <w:proofErr w:type="spellStart"/>
+      <w:r>
+        <w:rPr>
+          <w:i/>
+          <w:iCs/>
+          <w:sz w:val="24"/>
+          <w:szCs w:val="24"/>
+          <w:lang w:val="en-US"/>
         </w:rPr>
         <w:t>fkOmni_Us</w:t>
       </w:r>
@@ -6064,6 +6174,7 @@
           <w:iCs/>
           <w:sz w:val="24"/>
           <w:szCs w:val="24"/>
+          <w:lang w:val="en-US"/>
         </w:rPr>
         <w:t xml:space="preserve"> = </w:t>
       </w:r>
@@ -6074,6 +6185,7 @@
           <w:iCs/>
           <w:sz w:val="24"/>
           <w:szCs w:val="24"/>
+          <w:lang w:val="en-US"/>
         </w:rPr>
         <w:t>idOmni</w:t>
       </w:r>
@@ -6084,6 +6196,7 @@
           <w:iCs/>
           <w:sz w:val="24"/>
           <w:szCs w:val="24"/>
+          <w:lang w:val="en-US"/>
         </w:rPr>
         <w:t xml:space="preserve">; </w:t>
       </w:r>
@@ -6096,37 +6209,41 @@
           <w:iCs/>
           <w:sz w:val="24"/>
           <w:szCs w:val="24"/>
-        </w:rPr>
-      </w:pPr>
-    </w:p>
-    <w:p>
-      <w:pPr>
-        <w:jc w:val="center"/>
-        <w:rPr>
-          <w:sz w:val="24"/>
-          <w:szCs w:val="24"/>
-          <w:lang w:val="en-US"/>
-        </w:rPr>
-      </w:pPr>
-      <w:r>
+          <w:lang w:val="en-US"/>
+        </w:rPr>
+      </w:pPr>
+    </w:p>
+    <w:p>
+      <w:pPr>
+        <w:jc w:val="center"/>
+        <w:rPr>
+          <w:sz w:val="24"/>
+          <w:szCs w:val="24"/>
+          <w:lang w:val="en-US"/>
+        </w:rPr>
+      </w:pPr>
+      <w:r>
+        <w:rPr>
+          <w:noProof/>
+        </w:rPr>
         <w:drawing>
-          <wp:inline wp14:editId="57D81724" wp14:anchorId="0BDE0904">
+          <wp:inline distT="0" distB="0" distL="0" distR="0" wp14:anchorId="0BDE0904" wp14:editId="57D81724">
             <wp:extent cx="5280130" cy="2377440"/>
             <wp:effectExtent l="0" t="0" r="0" b="3810"/>
-            <wp:docPr id="13" name="Imagem 13" title=""/>
+            <wp:docPr id="13" name="Imagem 13"/>
             <wp:cNvGraphicFramePr>
-              <a:graphicFrameLocks noChangeAspect="1"/>
+              <a:graphicFrameLocks xmlns:a="http://schemas.openxmlformats.org/drawingml/2006/main" noChangeAspect="1"/>
             </wp:cNvGraphicFramePr>
-            <a:graphic>
+            <a:graphic xmlns:a="http://schemas.openxmlformats.org/drawingml/2006/main">
               <a:graphicData uri="http://schemas.openxmlformats.org/drawingml/2006/picture">
-                <pic:pic>
+                <pic:pic xmlns:pic="http://schemas.openxmlformats.org/drawingml/2006/picture">
                   <pic:nvPicPr>
                     <pic:cNvPr id="0" name="Imagem 13"/>
                     <pic:cNvPicPr/>
                   </pic:nvPicPr>
                   <pic:blipFill>
-                    <a:blip r:embed="Ra087cd1e636e46dc">
-                      <a:extLst xmlns:a="http://schemas.openxmlformats.org/drawingml/2006/main">
+                    <a:blip r:embed="rId15" cstate="print">
+                      <a:extLst>
                         <a:ext uri="{28A0092B-C50C-407E-A947-70E740481C1C}">
                           <a14:useLocalDpi xmlns:a14="http://schemas.microsoft.com/office/drawing/2010/main" val="0"/>
                         </a:ext>
@@ -6137,7 +6254,7 @@
                     </a:stretch>
                   </pic:blipFill>
                   <pic:spPr>
-                    <a:xfrm rot="0" flipH="0" flipV="0">
+                    <a:xfrm>
                       <a:off x="0" y="0"/>
                       <a:ext cx="5280130" cy="2377440"/>
                     </a:xfrm>
@@ -6155,7 +6272,7 @@
     <w:p>
       <w:pPr>
         <w:pBdr>
-          <w:bottom w:val="single" w:color="auto" w:sz="6" w:space="1"/>
+          <w:bottom w:val="single" w:sz="6" w:space="1" w:color="auto"/>
         </w:pBdr>
         <w:jc w:val="center"/>
         <w:rPr>
@@ -6290,6 +6407,7 @@
         <w:t xml:space="preserve"> inner join </w:t>
       </w:r>
       <w:proofErr w:type="spellStart"/>
+      <w:proofErr w:type="gramStart"/>
       <w:r>
         <w:rPr>
           <w:i/>
@@ -6309,7 +6427,18 @@
           <w:szCs w:val="24"/>
           <w:lang w:val="en-US"/>
         </w:rPr>
-        <w:t xml:space="preserve">  on </w:t>
+        <w:t xml:space="preserve">  on</w:t>
+      </w:r>
+      <w:proofErr w:type="gramEnd"/>
+      <w:r>
+        <w:rPr>
+          <w:i/>
+          <w:iCs/>
+          <w:sz w:val="24"/>
+          <w:szCs w:val="24"/>
+          <w:lang w:val="en-US"/>
+        </w:rPr>
+        <w:t xml:space="preserve"> </w:t>
       </w:r>
       <w:proofErr w:type="spellStart"/>
       <w:r>
@@ -6423,24 +6552,27 @@
         </w:rPr>
       </w:pPr>
       <w:r>
+        <w:rPr>
+          <w:noProof/>
+        </w:rPr>
         <w:drawing>
-          <wp:inline wp14:editId="74193CA8" wp14:anchorId="7A139A86">
+          <wp:inline distT="0" distB="0" distL="0" distR="0" wp14:anchorId="7A139A86" wp14:editId="74193CA8">
             <wp:extent cx="5391152" cy="2422525"/>
             <wp:effectExtent l="0" t="0" r="0" b="0"/>
-            <wp:docPr id="4" name="Imagem 4" title=""/>
+            <wp:docPr id="4" name="Imagem 4"/>
             <wp:cNvGraphicFramePr>
-              <a:graphicFrameLocks noChangeAspect="1"/>
+              <a:graphicFrameLocks xmlns:a="http://schemas.openxmlformats.org/drawingml/2006/main" noChangeAspect="1"/>
             </wp:cNvGraphicFramePr>
-            <a:graphic>
+            <a:graphic xmlns:a="http://schemas.openxmlformats.org/drawingml/2006/main">
               <a:graphicData uri="http://schemas.openxmlformats.org/drawingml/2006/picture">
-                <pic:pic>
+                <pic:pic xmlns:pic="http://schemas.openxmlformats.org/drawingml/2006/picture">
                   <pic:nvPicPr>
                     <pic:cNvPr id="0" name="Imagem 4"/>
                     <pic:cNvPicPr/>
                   </pic:nvPicPr>
                   <pic:blipFill>
-                    <a:blip r:embed="R471f3d7110274d85">
-                      <a:extLst xmlns:a="http://schemas.openxmlformats.org/drawingml/2006/main">
+                    <a:blip r:embed="rId16" cstate="print">
+                      <a:extLst>
                         <a:ext uri="{28A0092B-C50C-407E-A947-70E740481C1C}">
                           <a14:useLocalDpi xmlns:a14="http://schemas.microsoft.com/office/drawing/2010/main" val="0"/>
                         </a:ext>
@@ -6451,7 +6583,7 @@
                     </a:stretch>
                   </pic:blipFill>
                   <pic:spPr>
-                    <a:xfrm rot="0" flipH="0" flipV="0">
+                    <a:xfrm>
                       <a:off x="0" y="0"/>
                       <a:ext cx="5391152" cy="2422525"/>
                     </a:xfrm>
@@ -6474,14 +6606,12 @@
           <w:bCs/>
           <w:sz w:val="24"/>
           <w:szCs w:val="24"/>
-          <w:lang w:val="en-US"/>
-        </w:rPr>
-      </w:pPr>
-      <w:r>
-        <w:rPr>
-          <w:sz w:val="24"/>
-          <w:szCs w:val="24"/>
-          <w:lang w:val="en-US"/>
+        </w:rPr>
+      </w:pPr>
+      <w:r>
+        <w:rPr>
+          <w:sz w:val="24"/>
+          <w:szCs w:val="24"/>
         </w:rPr>
         <w:br/>
       </w:r>
@@ -6491,58 +6621,48 @@
           <w:bCs/>
           <w:sz w:val="24"/>
           <w:szCs w:val="24"/>
-          <w:lang w:val="en-US"/>
-        </w:rPr>
-        <w:t>--------</w:t>
-      </w:r>
-      <w:r>
-        <w:rPr>
-          <w:b/>
-          <w:bCs/>
-          <w:sz w:val="24"/>
-          <w:szCs w:val="24"/>
-          <w:lang w:val="en-US"/>
-        </w:rPr>
-        <w:t>-----------------------------------------------------------------------------------------------------------</w:t>
-      </w:r>
-    </w:p>
-    <w:p>
-      <w:pPr>
-        <w:rPr>
-          <w:i/>
-          <w:iCs/>
-          <w:sz w:val="24"/>
-          <w:szCs w:val="24"/>
-        </w:rPr>
-      </w:pPr>
-    </w:p>
-    <w:p>
-      <w:pPr>
-        <w:rPr>
-          <w:i/>
-          <w:iCs/>
-          <w:sz w:val="24"/>
-          <w:szCs w:val="24"/>
-        </w:rPr>
-      </w:pPr>
-    </w:p>
-    <w:p>
-      <w:pPr>
-        <w:jc w:val="center"/>
-        <w:rPr>
-          <w:b/>
-          <w:bCs/>
-          <w:sz w:val="24"/>
-          <w:szCs w:val="24"/>
-        </w:rPr>
-      </w:pPr>
-      <w:r>
-        <w:rPr>
-          <w:b/>
-          <w:bCs/>
-          <w:sz w:val="24"/>
-          <w:szCs w:val="24"/>
-        </w:rPr>
+        </w:rPr>
+        <w:t>-------------------------------------------------------------------------------------------------------------------</w:t>
+      </w:r>
+    </w:p>
+    <w:p>
+      <w:pPr>
+        <w:rPr>
+          <w:i/>
+          <w:iCs/>
+          <w:sz w:val="24"/>
+          <w:szCs w:val="24"/>
+        </w:rPr>
+      </w:pPr>
+    </w:p>
+    <w:p>
+      <w:pPr>
+        <w:rPr>
+          <w:i/>
+          <w:iCs/>
+          <w:sz w:val="24"/>
+          <w:szCs w:val="24"/>
+        </w:rPr>
+      </w:pPr>
+    </w:p>
+    <w:p>
+      <w:pPr>
+        <w:jc w:val="center"/>
+        <w:rPr>
+          <w:b/>
+          <w:bCs/>
+          <w:sz w:val="24"/>
+          <w:szCs w:val="24"/>
+        </w:rPr>
+      </w:pPr>
+      <w:r>
+        <w:rPr>
+          <w:b/>
+          <w:bCs/>
+          <w:sz w:val="24"/>
+          <w:szCs w:val="24"/>
+        </w:rPr>
+        <w:lastRenderedPageBreak/>
         <w:t xml:space="preserve">7-) Exibindo os dados das tabelas envolvidas no relacionamento muitos-para-muitos, </w:t>
       </w:r>
     </w:p>
@@ -6777,37 +6897,28 @@
           <w:lang w:val="en-US"/>
         </w:rPr>
       </w:pPr>
-    </w:p>
-    <w:p>
-      <w:pPr>
-        <w:jc w:val="center"/>
-        <w:rPr>
-          <w:i/>
-          <w:iCs/>
-          <w:sz w:val="24"/>
-          <w:szCs w:val="24"/>
-          <w:lang w:val="en-US"/>
-        </w:rPr>
-      </w:pPr>
-      <w:r>
+      <w:r>
+        <w:rPr>
+          <w:noProof/>
+        </w:rPr>
         <w:drawing>
-          <wp:inline wp14:editId="5F46B4CA" wp14:anchorId="09D89CE0">
+          <wp:inline distT="0" distB="0" distL="0" distR="0" wp14:anchorId="09D89CE0" wp14:editId="5F46B4CA">
             <wp:extent cx="5296306" cy="2422525"/>
             <wp:effectExtent l="0" t="0" r="0" b="0"/>
-            <wp:docPr id="14" name="Imagem 14" title=""/>
+            <wp:docPr id="14" name="Imagem 14"/>
             <wp:cNvGraphicFramePr>
-              <a:graphicFrameLocks noChangeAspect="1"/>
+              <a:graphicFrameLocks xmlns:a="http://schemas.openxmlformats.org/drawingml/2006/main" noChangeAspect="1"/>
             </wp:cNvGraphicFramePr>
-            <a:graphic>
+            <a:graphic xmlns:a="http://schemas.openxmlformats.org/drawingml/2006/main">
               <a:graphicData uri="http://schemas.openxmlformats.org/drawingml/2006/picture">
-                <pic:pic>
+                <pic:pic xmlns:pic="http://schemas.openxmlformats.org/drawingml/2006/picture">
                   <pic:nvPicPr>
                     <pic:cNvPr id="0" name="Imagem 14"/>
                     <pic:cNvPicPr/>
                   </pic:nvPicPr>
                   <pic:blipFill>
-                    <a:blip r:embed="R81398d00bc9e4ca2">
-                      <a:extLst xmlns:a="http://schemas.openxmlformats.org/drawingml/2006/main">
+                    <a:blip r:embed="rId17" cstate="print">
+                      <a:extLst>
                         <a:ext uri="{28A0092B-C50C-407E-A947-70E740481C1C}">
                           <a14:useLocalDpi xmlns:a14="http://schemas.microsoft.com/office/drawing/2010/main" val="0"/>
                         </a:ext>
@@ -6818,7 +6929,7 @@
                     </a:stretch>
                   </pic:blipFill>
                   <pic:spPr>
-                    <a:xfrm rot="0" flipH="0" flipV="0">
+                    <a:xfrm>
                       <a:off x="0" y="0"/>
                       <a:ext cx="5296306" cy="2422525"/>
                     </a:xfrm>
@@ -6837,18 +6948,17 @@
       <w:pPr>
         <w:jc w:val="center"/>
         <w:rPr>
-          <w:b/>
-          <w:bCs/>
-          <w:sz w:val="24"/>
-          <w:szCs w:val="24"/>
-          <w:lang w:val="en-US"/>
-        </w:rPr>
-      </w:pPr>
-      <w:r>
-        <w:rPr>
-          <w:sz w:val="24"/>
-          <w:szCs w:val="24"/>
-          <w:lang w:val="en-US"/>
+          <w:i/>
+          <w:iCs/>
+          <w:sz w:val="24"/>
+          <w:szCs w:val="24"/>
+          <w:lang w:val="en-US"/>
+        </w:rPr>
+      </w:pPr>
+      <w:r>
+        <w:rPr>
+          <w:sz w:val="24"/>
+          <w:szCs w:val="24"/>
         </w:rPr>
         <w:br/>
       </w:r>
@@ -6858,39 +6968,39 @@
           <w:bCs/>
           <w:sz w:val="24"/>
           <w:szCs w:val="24"/>
-          <w:lang w:val="en-US"/>
-        </w:rPr>
-        <w:t>--------</w:t>
-      </w:r>
-      <w:r>
-        <w:rPr>
-          <w:b/>
-          <w:bCs/>
-          <w:sz w:val="24"/>
-          <w:szCs w:val="24"/>
-          <w:lang w:val="en-US"/>
-        </w:rPr>
-        <w:t>-----------------------------------------------------------------------------------------------------------</w:t>
-      </w:r>
-    </w:p>
-    <w:p>
-      <w:pPr>
-        <w:jc w:val="center"/>
-        <w:rPr>
-          <w:b/>
-          <w:bCs/>
-          <w:sz w:val="24"/>
-          <w:szCs w:val="24"/>
-        </w:rPr>
-      </w:pPr>
-      <w:r>
-        <w:rPr>
-          <w:b/>
-          <w:bCs/>
-          <w:sz w:val="24"/>
-          <w:szCs w:val="24"/>
-        </w:rPr>
-        <w:t xml:space="preserve">8-) Exibindo os dados das tabelas envolvidas na relacionamento muitos-para-muitos, </w:t>
+        </w:rPr>
+        <w:t>-------------------------------------------------------------------------------------------------------------------</w:t>
+      </w:r>
+    </w:p>
+    <w:p>
+      <w:pPr>
+        <w:jc w:val="center"/>
+        <w:rPr>
+          <w:b/>
+          <w:bCs/>
+          <w:sz w:val="24"/>
+          <w:szCs w:val="24"/>
+        </w:rPr>
+      </w:pPr>
+      <w:proofErr w:type="gramStart"/>
+      <w:r>
+        <w:rPr>
+          <w:b/>
+          <w:bCs/>
+          <w:sz w:val="24"/>
+          <w:szCs w:val="24"/>
+        </w:rPr>
+        <w:t>8-) Exibindo</w:t>
+      </w:r>
+      <w:proofErr w:type="gramEnd"/>
+      <w:r>
+        <w:rPr>
+          <w:b/>
+          <w:bCs/>
+          <w:sz w:val="24"/>
+          <w:szCs w:val="24"/>
+        </w:rPr>
+        <w:t xml:space="preserve"> os dados das tabelas envolvidas na relacionamento muitos-para-muitos, </w:t>
       </w:r>
     </w:p>
     <w:p>
@@ -7078,24 +7188,27 @@
         </w:rPr>
       </w:pPr>
       <w:r>
+        <w:rPr>
+          <w:noProof/>
+        </w:rPr>
         <w:drawing>
-          <wp:inline wp14:editId="77ADF32B" wp14:anchorId="039A23FB">
+          <wp:inline distT="0" distB="0" distL="0" distR="0" wp14:anchorId="039A23FB" wp14:editId="77ADF32B">
             <wp:extent cx="5391152" cy="2422525"/>
             <wp:effectExtent l="0" t="0" r="0" b="0"/>
-            <wp:docPr id="15" name="Imagem 15" title=""/>
+            <wp:docPr id="15" name="Imagem 15"/>
             <wp:cNvGraphicFramePr>
-              <a:graphicFrameLocks noChangeAspect="1"/>
+              <a:graphicFrameLocks xmlns:a="http://schemas.openxmlformats.org/drawingml/2006/main" noChangeAspect="1"/>
             </wp:cNvGraphicFramePr>
-            <a:graphic>
+            <a:graphic xmlns:a="http://schemas.openxmlformats.org/drawingml/2006/main">
               <a:graphicData uri="http://schemas.openxmlformats.org/drawingml/2006/picture">
-                <pic:pic>
+                <pic:pic xmlns:pic="http://schemas.openxmlformats.org/drawingml/2006/picture">
                   <pic:nvPicPr>
                     <pic:cNvPr id="0" name="Imagem 15"/>
                     <pic:cNvPicPr/>
                   </pic:nvPicPr>
                   <pic:blipFill>
-                    <a:blip r:embed="R2f0b510e9b2d4217">
-                      <a:extLst xmlns:a="http://schemas.openxmlformats.org/drawingml/2006/main">
+                    <a:blip r:embed="rId18" cstate="print">
+                      <a:extLst>
                         <a:ext uri="{28A0092B-C50C-407E-A947-70E740481C1C}">
                           <a14:useLocalDpi xmlns:a14="http://schemas.microsoft.com/office/drawing/2010/main" val="0"/>
                         </a:ext>
@@ -7106,7 +7219,7 @@
                     </a:stretch>
                   </pic:blipFill>
                   <pic:spPr>
-                    <a:xfrm rot="0" flipH="0" flipV="0">
+                    <a:xfrm>
                       <a:off x="0" y="0"/>
                       <a:ext cx="5391152" cy="2422525"/>
                     </a:xfrm>
@@ -7167,19 +7280,31 @@
       <w:pPr>
         <w:jc w:val="center"/>
         <w:rPr>
-          <w:b/>
-          <w:bCs/>
-          <w:sz w:val="24"/>
-          <w:szCs w:val="24"/>
-        </w:rPr>
-      </w:pPr>
-      <w:r>
-        <w:rPr>
-          <w:b/>
-          <w:bCs/>
-          <w:sz w:val="24"/>
-          <w:szCs w:val="24"/>
-        </w:rPr>
+          <w:i/>
+          <w:iCs/>
+          <w:sz w:val="24"/>
+          <w:szCs w:val="24"/>
+        </w:rPr>
+      </w:pPr>
+    </w:p>
+    <w:p>
+      <w:pPr>
+        <w:jc w:val="center"/>
+        <w:rPr>
+          <w:b/>
+          <w:bCs/>
+          <w:sz w:val="24"/>
+          <w:szCs w:val="24"/>
+        </w:rPr>
+      </w:pPr>
+      <w:r>
+        <w:rPr>
+          <w:b/>
+          <w:bCs/>
+          <w:sz w:val="24"/>
+          <w:szCs w:val="24"/>
+        </w:rPr>
+        <w:lastRenderedPageBreak/>
         <w:t>9-) Exibindo os dados de todas as tabelas, de forma correspondente;</w:t>
       </w:r>
     </w:p>
@@ -7449,24 +7574,27 @@
         </w:rPr>
       </w:pPr>
       <w:r>
+        <w:rPr>
+          <w:noProof/>
+        </w:rPr>
         <w:drawing>
-          <wp:inline wp14:editId="1523D670" wp14:anchorId="1556C6FD">
+          <wp:inline distT="0" distB="0" distL="0" distR="0" wp14:anchorId="1556C6FD" wp14:editId="1523D670">
             <wp:extent cx="5403217" cy="2446020"/>
             <wp:effectExtent l="0" t="0" r="6985" b="0"/>
-            <wp:docPr id="16" name="Imagem 16" title=""/>
+            <wp:docPr id="16" name="Imagem 16"/>
             <wp:cNvGraphicFramePr>
-              <a:graphicFrameLocks noChangeAspect="1"/>
+              <a:graphicFrameLocks xmlns:a="http://schemas.openxmlformats.org/drawingml/2006/main" noChangeAspect="1"/>
             </wp:cNvGraphicFramePr>
-            <a:graphic>
+            <a:graphic xmlns:a="http://schemas.openxmlformats.org/drawingml/2006/main">
               <a:graphicData uri="http://schemas.openxmlformats.org/drawingml/2006/picture">
-                <pic:pic>
+                <pic:pic xmlns:pic="http://schemas.openxmlformats.org/drawingml/2006/picture">
                   <pic:nvPicPr>
                     <pic:cNvPr id="0" name="Imagem 16"/>
                     <pic:cNvPicPr/>
                   </pic:nvPicPr>
                   <pic:blipFill>
-                    <a:blip r:embed="R666b5a7a0f864e14">
-                      <a:extLst xmlns:a="http://schemas.openxmlformats.org/drawingml/2006/main">
+                    <a:blip r:embed="rId19" cstate="print">
+                      <a:extLst>
                         <a:ext uri="{28A0092B-C50C-407E-A947-70E740481C1C}">
                           <a14:useLocalDpi xmlns:a14="http://schemas.microsoft.com/office/drawing/2010/main" val="0"/>
                         </a:ext>
@@ -7477,7 +7605,7 @@
                     </a:stretch>
                   </pic:blipFill>
                   <pic:spPr>
-                    <a:xfrm rot="0" flipH="0" flipV="0">
+                    <a:xfrm>
                       <a:off x="0" y="0"/>
                       <a:ext cx="5403217" cy="2446020"/>
                     </a:xfrm>
@@ -7894,24 +8022,27 @@
         </w:rPr>
       </w:pPr>
       <w:r>
+        <w:rPr>
+          <w:noProof/>
+        </w:rPr>
         <w:drawing>
-          <wp:inline wp14:editId="771C43FE" wp14:anchorId="30EF4086">
+          <wp:inline distT="0" distB="0" distL="0" distR="0" wp14:anchorId="30EF4086" wp14:editId="771C43FE">
             <wp:extent cx="5391152" cy="2446020"/>
             <wp:effectExtent l="0" t="0" r="0" b="0"/>
-            <wp:docPr id="17" name="Imagem 17" title=""/>
+            <wp:docPr id="17" name="Imagem 17"/>
             <wp:cNvGraphicFramePr>
-              <a:graphicFrameLocks noChangeAspect="1"/>
+              <a:graphicFrameLocks xmlns:a="http://schemas.openxmlformats.org/drawingml/2006/main" noChangeAspect="1"/>
             </wp:cNvGraphicFramePr>
-            <a:graphic>
+            <a:graphic xmlns:a="http://schemas.openxmlformats.org/drawingml/2006/main">
               <a:graphicData uri="http://schemas.openxmlformats.org/drawingml/2006/picture">
-                <pic:pic>
+                <pic:pic xmlns:pic="http://schemas.openxmlformats.org/drawingml/2006/picture">
                   <pic:nvPicPr>
                     <pic:cNvPr id="0" name="Imagem 17"/>
                     <pic:cNvPicPr/>
                   </pic:nvPicPr>
                   <pic:blipFill>
-                    <a:blip r:embed="Rfed0975c01fe4e6e">
-                      <a:extLst xmlns:a="http://schemas.openxmlformats.org/drawingml/2006/main">
+                    <a:blip r:embed="rId20" cstate="print">
+                      <a:extLst>
                         <a:ext uri="{28A0092B-C50C-407E-A947-70E740481C1C}">
                           <a14:useLocalDpi xmlns:a14="http://schemas.microsoft.com/office/drawing/2010/main" val="0"/>
                         </a:ext>
@@ -7922,7 +8053,7 @@
                     </a:stretch>
                   </pic:blipFill>
                   <pic:spPr>
-                    <a:xfrm rot="0" flipH="0" flipV="0">
+                    <a:xfrm>
                       <a:off x="0" y="0"/>
                       <a:ext cx="5391152" cy="2446020"/>
                     </a:xfrm>
@@ -7960,9 +8091,8 @@
           <w:szCs w:val="36"/>
           <w:u w:val="single"/>
         </w:rPr>
-        <w:t xml:space="preserve">Obrigado pela </w:t>
-      </w:r>
-      <w:proofErr w:type="spellStart"/>
+        <w:t>Obrigado pela oportuni</w:t>
+      </w:r>
       <w:r>
         <w:rPr>
           <w:b/>
@@ -7973,9 +8103,8 @@
           <w:szCs w:val="36"/>
           <w:u w:val="single"/>
         </w:rPr>
-        <w:t>oportundiade</w:t>
-      </w:r>
-      <w:proofErr w:type="spellEnd"/>
+        <w:t>d</w:t>
+      </w:r>
       <w:r>
         <w:rPr>
           <w:b/>
@@ -7986,11 +8115,11 @@
           <w:szCs w:val="36"/>
           <w:u w:val="single"/>
         </w:rPr>
-        <w:t xml:space="preserve">! </w:t>
+        <w:t xml:space="preserve">ade! </w:t>
       </w:r>
     </w:p>
     <w:sectPr>
-      <w:pgSz w:w="11906" w:h="16838" w:orient="portrait"/>
+      <w:pgSz w:w="11906" w:h="16838"/>
       <w:pgMar w:top="1417" w:right="1701" w:bottom="1417" w:left="1701" w:header="708" w:footer="708" w:gutter="0"/>
       <w:cols w:space="708"/>
       <w:docGrid w:linePitch="360"/>
@@ -8004,7 +8133,7 @@
   <w:docDefaults>
     <w:rPrDefault>
       <w:rPr>
-        <w:rFonts w:asciiTheme="minorHAnsi" w:hAnsiTheme="minorHAnsi" w:eastAsiaTheme="minorHAnsi" w:cstheme="minorBidi"/>
+        <w:rFonts w:asciiTheme="minorHAnsi" w:eastAsiaTheme="minorHAnsi" w:hAnsiTheme="minorHAnsi" w:cstheme="minorBidi"/>
         <w:sz w:val="22"/>
         <w:szCs w:val="22"/>
         <w:lang w:val="pt-BR" w:eastAsia="en-US" w:bidi="ar-SA"/>
@@ -8019,14 +8148,14 @@
   <w:latentStyles w:defLockedState="0" w:defUIPriority="99" w:defSemiHidden="0" w:defUnhideWhenUsed="0" w:defQFormat="0" w:count="376">
     <w:lsdException w:name="Normal" w:uiPriority="0" w:qFormat="1"/>
     <w:lsdException w:name="heading 1" w:uiPriority="9" w:qFormat="1"/>
-    <w:lsdException w:name="heading 2" w:uiPriority="9" w:semiHidden="1" w:unhideWhenUsed="1" w:qFormat="1"/>
-    <w:lsdException w:name="heading 3" w:uiPriority="9" w:semiHidden="1" w:unhideWhenUsed="1" w:qFormat="1"/>
-    <w:lsdException w:name="heading 4" w:uiPriority="9" w:semiHidden="1" w:unhideWhenUsed="1" w:qFormat="1"/>
-    <w:lsdException w:name="heading 5" w:uiPriority="9" w:semiHidden="1" w:unhideWhenUsed="1" w:qFormat="1"/>
-    <w:lsdException w:name="heading 6" w:uiPriority="9" w:semiHidden="1" w:unhideWhenUsed="1" w:qFormat="1"/>
-    <w:lsdException w:name="heading 7" w:uiPriority="9" w:semiHidden="1" w:unhideWhenUsed="1" w:qFormat="1"/>
-    <w:lsdException w:name="heading 8" w:uiPriority="9" w:semiHidden="1" w:unhideWhenUsed="1" w:qFormat="1"/>
-    <w:lsdException w:name="heading 9" w:uiPriority="9" w:semiHidden="1" w:unhideWhenUsed="1" w:qFormat="1"/>
+    <w:lsdException w:name="heading 2" w:semiHidden="1" w:uiPriority="9" w:unhideWhenUsed="1" w:qFormat="1"/>
+    <w:lsdException w:name="heading 3" w:semiHidden="1" w:uiPriority="9" w:unhideWhenUsed="1" w:qFormat="1"/>
+    <w:lsdException w:name="heading 4" w:semiHidden="1" w:uiPriority="9" w:unhideWhenUsed="1" w:qFormat="1"/>
+    <w:lsdException w:name="heading 5" w:semiHidden="1" w:uiPriority="9" w:unhideWhenUsed="1" w:qFormat="1"/>
+    <w:lsdException w:name="heading 6" w:semiHidden="1" w:uiPriority="9" w:unhideWhenUsed="1" w:qFormat="1"/>
+    <w:lsdException w:name="heading 7" w:semiHidden="1" w:uiPriority="9" w:unhideWhenUsed="1" w:qFormat="1"/>
+    <w:lsdException w:name="heading 8" w:semiHidden="1" w:uiPriority="9" w:unhideWhenUsed="1" w:qFormat="1"/>
+    <w:lsdException w:name="heading 9" w:semiHidden="1" w:uiPriority="9" w:unhideWhenUsed="1" w:qFormat="1"/>
     <w:lsdException w:name="index 1" w:semiHidden="1" w:unhideWhenUsed="1"/>
     <w:lsdException w:name="index 2" w:semiHidden="1" w:unhideWhenUsed="1"/>
     <w:lsdException w:name="index 3" w:semiHidden="1" w:unhideWhenUsed="1"/>
@@ -8036,22 +8165,22 @@
     <w:lsdException w:name="index 7" w:semiHidden="1" w:unhideWhenUsed="1"/>
     <w:lsdException w:name="index 8" w:semiHidden="1" w:unhideWhenUsed="1"/>
     <w:lsdException w:name="index 9" w:semiHidden="1" w:unhideWhenUsed="1"/>
-    <w:lsdException w:name="toc 1" w:uiPriority="39" w:semiHidden="1" w:unhideWhenUsed="1"/>
-    <w:lsdException w:name="toc 2" w:uiPriority="39" w:semiHidden="1" w:unhideWhenUsed="1"/>
-    <w:lsdException w:name="toc 3" w:uiPriority="39" w:semiHidden="1" w:unhideWhenUsed="1"/>
-    <w:lsdException w:name="toc 4" w:uiPriority="39" w:semiHidden="1" w:unhideWhenUsed="1"/>
-    <w:lsdException w:name="toc 5" w:uiPriority="39" w:semiHidden="1" w:unhideWhenUsed="1"/>
-    <w:lsdException w:name="toc 6" w:uiPriority="39" w:semiHidden="1" w:unhideWhenUsed="1"/>
-    <w:lsdException w:name="toc 7" w:uiPriority="39" w:semiHidden="1" w:unhideWhenUsed="1"/>
-    <w:lsdException w:name="toc 8" w:uiPriority="39" w:semiHidden="1" w:unhideWhenUsed="1"/>
-    <w:lsdException w:name="toc 9" w:uiPriority="39" w:semiHidden="1" w:unhideWhenUsed="1"/>
+    <w:lsdException w:name="toc 1" w:semiHidden="1" w:uiPriority="39" w:unhideWhenUsed="1"/>
+    <w:lsdException w:name="toc 2" w:semiHidden="1" w:uiPriority="39" w:unhideWhenUsed="1"/>
+    <w:lsdException w:name="toc 3" w:semiHidden="1" w:uiPriority="39" w:unhideWhenUsed="1"/>
+    <w:lsdException w:name="toc 4" w:semiHidden="1" w:uiPriority="39" w:unhideWhenUsed="1"/>
+    <w:lsdException w:name="toc 5" w:semiHidden="1" w:uiPriority="39" w:unhideWhenUsed="1"/>
+    <w:lsdException w:name="toc 6" w:semiHidden="1" w:uiPriority="39" w:unhideWhenUsed="1"/>
+    <w:lsdException w:name="toc 7" w:semiHidden="1" w:uiPriority="39" w:unhideWhenUsed="1"/>
+    <w:lsdException w:name="toc 8" w:semiHidden="1" w:uiPriority="39" w:unhideWhenUsed="1"/>
+    <w:lsdException w:name="toc 9" w:semiHidden="1" w:uiPriority="39" w:unhideWhenUsed="1"/>
     <w:lsdException w:name="Normal Indent" w:semiHidden="1" w:unhideWhenUsed="1"/>
     <w:lsdException w:name="footnote text" w:semiHidden="1" w:unhideWhenUsed="1"/>
     <w:lsdException w:name="annotation text" w:semiHidden="1" w:unhideWhenUsed="1"/>
     <w:lsdException w:name="header" w:semiHidden="1" w:unhideWhenUsed="1"/>
     <w:lsdException w:name="footer" w:semiHidden="1" w:unhideWhenUsed="1"/>
     <w:lsdException w:name="index heading" w:semiHidden="1" w:unhideWhenUsed="1"/>
-    <w:lsdException w:name="caption" w:uiPriority="35" w:semiHidden="1" w:unhideWhenUsed="1" w:qFormat="1"/>
+    <w:lsdException w:name="caption" w:semiHidden="1" w:uiPriority="35" w:unhideWhenUsed="1" w:qFormat="1"/>
     <w:lsdException w:name="table of figures" w:semiHidden="1" w:unhideWhenUsed="1"/>
     <w:lsdException w:name="envelope address" w:semiHidden="1" w:unhideWhenUsed="1"/>
     <w:lsdException w:name="envelope return" w:semiHidden="1" w:unhideWhenUsed="1"/>
@@ -8082,7 +8211,7 @@
     <w:lsdException w:name="Title" w:uiPriority="10" w:qFormat="1"/>
     <w:lsdException w:name="Closing" w:semiHidden="1" w:unhideWhenUsed="1"/>
     <w:lsdException w:name="Signature" w:semiHidden="1" w:unhideWhenUsed="1"/>
-    <w:lsdException w:name="Default Paragraph Font" w:uiPriority="1" w:semiHidden="1" w:unhideWhenUsed="1"/>
+    <w:lsdException w:name="Default Paragraph Font" w:semiHidden="1" w:uiPriority="1" w:unhideWhenUsed="1"/>
     <w:lsdException w:name="Body Text" w:semiHidden="1" w:unhideWhenUsed="1"/>
     <w:lsdException w:name="Body Text Indent" w:semiHidden="1" w:unhideWhenUsed="1"/>
     <w:lsdException w:name="List Continue" w:semiHidden="1" w:unhideWhenUsed="1"/>
@@ -8282,8 +8411,8 @@
     <w:lsdException w:name="Subtle Reference" w:uiPriority="31" w:qFormat="1"/>
     <w:lsdException w:name="Intense Reference" w:uiPriority="32" w:qFormat="1"/>
     <w:lsdException w:name="Book Title" w:uiPriority="33" w:qFormat="1"/>
-    <w:lsdException w:name="Bibliography" w:uiPriority="37" w:semiHidden="1" w:unhideWhenUsed="1"/>
-    <w:lsdException w:name="TOC Heading" w:uiPriority="39" w:semiHidden="1" w:unhideWhenUsed="1" w:qFormat="1"/>
+    <w:lsdException w:name="Bibliography" w:semiHidden="1" w:uiPriority="37" w:unhideWhenUsed="1"/>
+    <w:lsdException w:name="TOC Heading" w:semiHidden="1" w:uiPriority="39" w:unhideWhenUsed="1" w:qFormat="1"/>
     <w:lsdException w:name="Plain Table 1" w:uiPriority="41"/>
     <w:lsdException w:name="Plain Table 2" w:uiPriority="42"/>
     <w:lsdException w:name="Plain Table 3" w:uiPriority="43"/>
@@ -8394,17 +8523,17 @@
     <w:lsdException w:name="Unresolved Mention" w:semiHidden="1" w:unhideWhenUsed="1"/>
     <w:lsdException w:name="Smart Link" w:semiHidden="1" w:unhideWhenUsed="1"/>
   </w:latentStyles>
-  <w:style w:type="paragraph" w:styleId="Normal" w:default="1">
+  <w:style w:type="paragraph" w:default="1" w:styleId="Normal">
     <w:name w:val="Normal"/>
     <w:qFormat/>
   </w:style>
-  <w:style w:type="character" w:styleId="Fontepargpadro" w:default="1">
+  <w:style w:type="character" w:default="1" w:styleId="Fontepargpadro">
     <w:name w:val="Default Paragraph Font"/>
     <w:uiPriority w:val="1"/>
     <w:semiHidden/>
     <w:unhideWhenUsed/>
   </w:style>
-  <w:style w:type="table" w:styleId="Tabelanormal" w:default="1">
+  <w:style w:type="table" w:default="1" w:styleId="Tabelanormal">
     <w:name w:val="Normal Table"/>
     <w:uiPriority w:val="99"/>
     <w:semiHidden/>
@@ -8419,7 +8548,7 @@
       </w:tblCellMar>
     </w:tblPr>
   </w:style>
-  <w:style w:type="numbering" w:styleId="Semlista" w:default="1">
+  <w:style w:type="numbering" w:default="1" w:styleId="Semlista">
     <w:name w:val="No List"/>
     <w:uiPriority w:val="99"/>
     <w:semiHidden/>

</xml_diff>